<commit_message>
Dodate tabele u fajl specifikacije baze.
</commit_message>
<xml_diff>
--- a/faza 4/specifikacija_baze_podataka.docx
+++ b/faza 4/specifikacija_baze_podataka.docx
@@ -1,6 +1,6 @@
 
 <file path=word/document.xml><?xml version="1.0" encoding="utf-8"?>
-<w:document xmlns:wpc="http://schemas.microsoft.com/office/word/2010/wordprocessingCanvas" xmlns:cx="http://schemas.microsoft.com/office/drawing/2014/chartex" xmlns:cx1="http://schemas.microsoft.com/office/drawing/2015/9/8/chartex" xmlns:cx2="http://schemas.microsoft.com/office/drawing/2015/10/21/chartex" xmlns:cx3="http://schemas.microsoft.com/office/drawing/2016/5/9/chartex" xmlns:cx4="http://schemas.microsoft.com/office/drawing/2016/5/10/chartex" xmlns:cx5="http://schemas.microsoft.com/office/drawing/2016/5/11/chartex" xmlns:cx6="http://schemas.microsoft.com/office/drawing/2016/5/12/chartex" xmlns:cx7="http://schemas.microsoft.com/office/drawing/2016/5/13/chartex" xmlns:cx8="http://schemas.microsoft.com/office/drawing/2016/5/14/chartex" xmlns:mc="http://schemas.openxmlformats.org/markup-compatibility/2006" xmlns:aink="http://schemas.microsoft.com/office/drawing/2016/ink" xmlns:am3d="http://schemas.microsoft.com/office/drawing/2017/model3d" xmlns:o="urn:schemas-microsoft-com:office:office" xmlns:r="http://schemas.openxmlformats.org/officeDocument/2006/relationships" xmlns:m="http://schemas.openxmlformats.org/officeDocument/2006/math" xmlns:v="urn:schemas-microsoft-com:vml" xmlns:wp14="http://schemas.microsoft.com/office/word/2010/wordprocessingDrawing" xmlns:wp="http://schemas.openxmlformats.org/drawingml/2006/wordprocessingDrawing" xmlns:w10="urn:schemas-microsoft-com:office:word" xmlns:w="http://schemas.openxmlformats.org/wordprocessingml/2006/main" xmlns:w14="http://schemas.microsoft.com/office/word/2010/wordml" xmlns:w15="http://schemas.microsoft.com/office/word/2012/wordml" xmlns:w16cex="http://schemas.microsoft.com/office/word/2018/wordml/cex" xmlns:w16cid="http://schemas.microsoft.com/office/word/2016/wordml/cid" xmlns:w16="http://schemas.microsoft.com/office/word/2018/wordml" xmlns:w16sdtdh="http://schemas.microsoft.com/office/word/2020/wordml/sdtdatahash" xmlns:w16se="http://schemas.microsoft.com/office/word/2015/wordml/symex" xmlns:wpg="http://schemas.microsoft.com/office/word/2010/wordprocessingGroup" xmlns:wpi="http://schemas.microsoft.com/office/word/2010/wordprocessingInk" xmlns:wne="http://schemas.microsoft.com/office/word/2006/wordml" xmlns:wps="http://schemas.microsoft.com/office/word/2010/wordprocessingShape" mc:Ignorable="w14 w15 w16se w16cid w16 w16cex w16sdtdh wp14">
+<w:document xmlns:wpc="http://schemas.microsoft.com/office/word/2010/wordprocessingCanvas" xmlns:cx="http://schemas.microsoft.com/office/drawing/2014/chartex" xmlns:cx1="http://schemas.microsoft.com/office/drawing/2015/9/8/chartex" xmlns:cx2="http://schemas.microsoft.com/office/drawing/2015/10/21/chartex" xmlns:cx3="http://schemas.microsoft.com/office/drawing/2016/5/9/chartex" xmlns:cx4="http://schemas.microsoft.com/office/drawing/2016/5/10/chartex" xmlns:cx5="http://schemas.microsoft.com/office/drawing/2016/5/11/chartex" xmlns:cx6="http://schemas.microsoft.com/office/drawing/2016/5/12/chartex" xmlns:cx7="http://schemas.microsoft.com/office/drawing/2016/5/13/chartex" xmlns:cx8="http://schemas.microsoft.com/office/drawing/2016/5/14/chartex" xmlns:mc="http://schemas.openxmlformats.org/markup-compatibility/2006" xmlns:aink="http://schemas.microsoft.com/office/drawing/2016/ink" xmlns:am3d="http://schemas.microsoft.com/office/drawing/2017/model3d" xmlns:o="urn:schemas-microsoft-com:office:office" xmlns:oel="http://schemas.microsoft.com/office/2019/extlst" xmlns:r="http://schemas.openxmlformats.org/officeDocument/2006/relationships" xmlns:m="http://schemas.openxmlformats.org/officeDocument/2006/math" xmlns:v="urn:schemas-microsoft-com:vml" xmlns:wp14="http://schemas.microsoft.com/office/word/2010/wordprocessingDrawing" xmlns:wp="http://schemas.openxmlformats.org/drawingml/2006/wordprocessingDrawing" xmlns:w10="urn:schemas-microsoft-com:office:word" xmlns:w="http://schemas.openxmlformats.org/wordprocessingml/2006/main" xmlns:w14="http://schemas.microsoft.com/office/word/2010/wordml" xmlns:w15="http://schemas.microsoft.com/office/word/2012/wordml" xmlns:w16cex="http://schemas.microsoft.com/office/word/2018/wordml/cex" xmlns:w16cid="http://schemas.microsoft.com/office/word/2016/wordml/cid" xmlns:w16="http://schemas.microsoft.com/office/word/2018/wordml" xmlns:w16sdtdh="http://schemas.microsoft.com/office/word/2020/wordml/sdtdatahash" xmlns:w16se="http://schemas.microsoft.com/office/word/2015/wordml/symex" xmlns:wpg="http://schemas.microsoft.com/office/word/2010/wordprocessingGroup" xmlns:wpi="http://schemas.microsoft.com/office/word/2010/wordprocessingInk" xmlns:wne="http://schemas.microsoft.com/office/word/2006/wordml" xmlns:wps="http://schemas.microsoft.com/office/word/2010/wordprocessingShape" mc:Ignorable="w14 w15 w16se w16cid w16 w16cex w16sdtdh wp14">
   <w:background w:color="F2F2F2" w:themeColor="background1" w:themeShade="F2"/>
   <w:body>
     <w:p>
@@ -1112,15 +1112,7 @@
           <w:sz w:val="24"/>
           <w:szCs w:val="24"/>
         </w:rPr>
-        <w:t>Baza podataka predstavlja fleksibilan i pouzdan način čuvanja podataka i pristupa istim od strane veb servera radi generisanja veb strana</w:t>
-      </w:r>
-      <w:r>
-        <w:rPr>
-          <w:rFonts w:ascii="Arial" w:hAnsi="Arial" w:cs="Arial"/>
-          <w:sz w:val="24"/>
-          <w:szCs w:val="24"/>
-        </w:rPr>
-        <w:t>.</w:t>
+        <w:t>Baza podataka predstavlja fleksibilan i pouzdan način čuvanja podataka i pristupa istim od strane veb servera radi generisanja veb strana.</w:t>
       </w:r>
     </w:p>
     <w:p>
@@ -1547,6 +1539,187 @@
     </w:p>
     <w:p>
       <w:pPr>
+        <w:rPr>
+          <w:rFonts w:ascii="Arial" w:hAnsi="Arial" w:cs="Arial"/>
+          <w:sz w:val="24"/>
+          <w:szCs w:val="24"/>
+        </w:rPr>
+      </w:pPr>
+      <w:r>
+        <w:rPr>
+          <w:rFonts w:ascii="Arial" w:hAnsi="Arial" w:cs="Arial"/>
+          <w:sz w:val="24"/>
+          <w:szCs w:val="24"/>
+          <w:lang w:val="sr-Latn-RS"/>
+        </w:rPr>
+        <w:t>INSTRUKTOR (</w:t>
+      </w:r>
+      <w:r>
+        <w:rPr>
+          <w:rFonts w:ascii="Arial" w:hAnsi="Arial" w:cs="Arial"/>
+          <w:sz w:val="24"/>
+          <w:szCs w:val="24"/>
+          <w:u w:val="single"/>
+          <w:lang w:val="sr-Latn-RS"/>
+        </w:rPr>
+        <w:t>idI</w:t>
+      </w:r>
+      <w:r>
+        <w:rPr>
+          <w:rFonts w:ascii="Arial" w:hAnsi="Arial" w:cs="Arial"/>
+          <w:sz w:val="24"/>
+          <w:szCs w:val="24"/>
+        </w:rPr>
+        <w:t>, ime, prezime, telefon, email, instagram, snapchat, facebook, username, password)</w:t>
+      </w:r>
+    </w:p>
+    <w:p>
+      <w:pPr>
+        <w:rPr>
+          <w:rFonts w:ascii="Arial" w:hAnsi="Arial" w:cs="Arial"/>
+          <w:sz w:val="24"/>
+          <w:szCs w:val="24"/>
+        </w:rPr>
+      </w:pPr>
+      <w:r>
+        <w:rPr>
+          <w:rFonts w:ascii="Arial" w:hAnsi="Arial" w:cs="Arial"/>
+          <w:sz w:val="24"/>
+          <w:szCs w:val="24"/>
+        </w:rPr>
+        <w:t>SKISTAZA (</w:t>
+      </w:r>
+      <w:r>
+        <w:rPr>
+          <w:rFonts w:ascii="Arial" w:hAnsi="Arial" w:cs="Arial"/>
+          <w:sz w:val="24"/>
+          <w:szCs w:val="24"/>
+          <w:u w:val="single"/>
+        </w:rPr>
+        <w:t>idS</w:t>
+      </w:r>
+      <w:r>
+        <w:rPr>
+          <w:rFonts w:ascii="Arial" w:hAnsi="Arial" w:cs="Arial"/>
+          <w:sz w:val="24"/>
+          <w:szCs w:val="24"/>
+        </w:rPr>
+        <w:t>, naziv, boja, duzina, maglovitost, guzva, stanje, datum)</w:t>
+      </w:r>
+    </w:p>
+    <w:p>
+      <w:pPr>
+        <w:rPr>
+          <w:rFonts w:ascii="Arial" w:hAnsi="Arial" w:cs="Arial"/>
+          <w:sz w:val="24"/>
+          <w:szCs w:val="24"/>
+        </w:rPr>
+      </w:pPr>
+      <w:r>
+        <w:rPr>
+          <w:rFonts w:ascii="Arial" w:hAnsi="Arial" w:cs="Arial"/>
+          <w:sz w:val="24"/>
+          <w:szCs w:val="24"/>
+        </w:rPr>
+        <w:t>KATEGORIJA (</w:t>
+      </w:r>
+      <w:r>
+        <w:rPr>
+          <w:rFonts w:ascii="Arial" w:hAnsi="Arial" w:cs="Arial"/>
+          <w:sz w:val="24"/>
+          <w:szCs w:val="24"/>
+          <w:u w:val="single"/>
+        </w:rPr>
+        <w:t>idK</w:t>
+      </w:r>
+      <w:r>
+        <w:rPr>
+          <w:rFonts w:ascii="Arial" w:hAnsi="Arial" w:cs="Arial"/>
+          <w:sz w:val="24"/>
+          <w:szCs w:val="24"/>
+        </w:rPr>
+        <w:t>, naziv, osnovna)</w:t>
+      </w:r>
+    </w:p>
+    <w:p>
+      <w:pPr>
+        <w:rPr>
+          <w:rFonts w:ascii="Arial" w:hAnsi="Arial" w:cs="Arial"/>
+          <w:sz w:val="24"/>
+          <w:szCs w:val="24"/>
+        </w:rPr>
+      </w:pPr>
+      <w:r>
+        <w:rPr>
+          <w:rFonts w:ascii="Arial" w:hAnsi="Arial" w:cs="Arial"/>
+          <w:sz w:val="24"/>
+          <w:szCs w:val="24"/>
+        </w:rPr>
+        <w:t>AKTIVNOST (</w:t>
+      </w:r>
+      <w:r>
+        <w:rPr>
+          <w:rFonts w:ascii="Arial" w:hAnsi="Arial" w:cs="Arial"/>
+          <w:sz w:val="24"/>
+          <w:szCs w:val="24"/>
+          <w:u w:val="single"/>
+        </w:rPr>
+        <w:t>idA</w:t>
+      </w:r>
+      <w:r>
+        <w:rPr>
+          <w:rFonts w:ascii="Arial" w:hAnsi="Arial" w:cs="Arial"/>
+          <w:sz w:val="24"/>
+          <w:szCs w:val="24"/>
+        </w:rPr>
+        <w:t xml:space="preserve">, </w:t>
+      </w:r>
+      <w:r>
+        <w:rPr>
+          <w:rFonts w:ascii="Arial" w:hAnsi="Arial" w:cs="Arial"/>
+          <w:sz w:val="24"/>
+          <w:szCs w:val="24"/>
+          <w:u w:val="dash"/>
+        </w:rPr>
+        <w:t>idK</w:t>
+      </w:r>
+      <w:r>
+        <w:rPr>
+          <w:rFonts w:ascii="Arial" w:hAnsi="Arial" w:cs="Arial"/>
+          <w:sz w:val="24"/>
+          <w:szCs w:val="24"/>
+        </w:rPr>
+        <w:t xml:space="preserve">, </w:t>
+      </w:r>
+      <w:r>
+        <w:rPr>
+          <w:rFonts w:ascii="Arial" w:hAnsi="Arial" w:cs="Arial"/>
+          <w:sz w:val="24"/>
+          <w:szCs w:val="24"/>
+          <w:u w:val="dash"/>
+        </w:rPr>
+        <w:t>idS</w:t>
+      </w:r>
+      <w:r>
+        <w:rPr>
+          <w:rFonts w:ascii="Arial" w:hAnsi="Arial" w:cs="Arial"/>
+          <w:sz w:val="24"/>
+          <w:szCs w:val="24"/>
+        </w:rPr>
+        <w:t>, opis, obj_naziv, obj_kontakt)</w:t>
+      </w:r>
+    </w:p>
+    <w:p>
+      <w:pPr>
+        <w:rPr>
+          <w:rFonts w:ascii="Arial" w:hAnsi="Arial" w:cs="Arial"/>
+          <w:sz w:val="24"/>
+          <w:szCs w:val="24"/>
+        </w:rPr>
+      </w:pPr>
+    </w:p>
+    <w:p>
+      <w:pPr>
         <w:pStyle w:val="Heading1"/>
       </w:pPr>
       <w:r>
@@ -1566,14 +1739,1796 @@
     </w:p>
     <w:p>
       <w:pPr>
+        <w:rPr>
+          <w:rFonts w:ascii="Arial" w:hAnsi="Arial" w:cs="Arial"/>
+          <w:sz w:val="24"/>
+          <w:szCs w:val="24"/>
+        </w:rPr>
+      </w:pPr>
+      <w:r>
+        <w:rPr>
+          <w:rFonts w:ascii="Arial" w:hAnsi="Arial" w:cs="Arial"/>
+          <w:sz w:val="24"/>
+          <w:szCs w:val="24"/>
+        </w:rPr>
+        <w:tab/>
+        <w:t>Tabela sadrži podatke o registrovanim korisnicima, tj. instruktorima. U ovoj tabeli se takođe nalaze informacije potrebne za prijavu korisnika na sistem (</w:t>
+      </w:r>
+      <w:r>
+        <w:rPr>
+          <w:rFonts w:ascii="Arial" w:hAnsi="Arial" w:cs="Arial"/>
+          <w:i/>
+          <w:iCs/>
+          <w:sz w:val="24"/>
+          <w:szCs w:val="24"/>
+        </w:rPr>
+        <w:t>username</w:t>
+      </w:r>
+      <w:r>
+        <w:rPr>
+          <w:rFonts w:ascii="Arial" w:hAnsi="Arial" w:cs="Arial"/>
+          <w:sz w:val="24"/>
+          <w:szCs w:val="24"/>
+        </w:rPr>
+        <w:t xml:space="preserve"> i </w:t>
+      </w:r>
+      <w:r>
+        <w:rPr>
+          <w:rFonts w:ascii="Arial" w:hAnsi="Arial" w:cs="Arial"/>
+          <w:i/>
+          <w:iCs/>
+          <w:sz w:val="24"/>
+          <w:szCs w:val="24"/>
+        </w:rPr>
+        <w:t>password</w:t>
+      </w:r>
+      <w:r>
+        <w:rPr>
+          <w:rFonts w:ascii="Arial" w:hAnsi="Arial" w:cs="Arial"/>
+          <w:sz w:val="24"/>
+          <w:szCs w:val="24"/>
+        </w:rPr>
+        <w:t>).</w:t>
+      </w:r>
+    </w:p>
+    <w:tbl>
+      <w:tblPr>
+        <w:tblStyle w:val="TableGrid"/>
+        <w:tblW w:w="6091" w:type="dxa"/>
+        <w:tblLook w:val="04A0" w:firstRow="1" w:lastRow="0" w:firstColumn="1" w:lastColumn="0" w:noHBand="0" w:noVBand="1"/>
+      </w:tblPr>
+      <w:tblGrid>
+        <w:gridCol w:w="2547"/>
+        <w:gridCol w:w="2410"/>
+        <w:gridCol w:w="567"/>
+        <w:gridCol w:w="567"/>
+      </w:tblGrid>
+      <w:tr>
+        <w:trPr>
+          <w:trHeight w:val="409"/>
+        </w:trPr>
+        <w:tc>
+          <w:tcPr>
+            <w:tcW w:w="2547" w:type="dxa"/>
+            <w:shd w:val="clear" w:color="auto" w:fill="D9D9D9" w:themeFill="background1" w:themeFillShade="D9"/>
+            <w:vAlign w:val="center"/>
+          </w:tcPr>
+          <w:p>
+            <w:pPr>
+              <w:jc w:val="center"/>
+              <w:rPr>
+                <w:rFonts w:ascii="Arial" w:hAnsi="Arial" w:cs="Arial"/>
+                <w:b/>
+                <w:bCs/>
+                <w:lang w:val="sr-Latn-RS"/>
+              </w:rPr>
+            </w:pPr>
+            <w:r>
+              <w:rPr>
+                <w:rFonts w:ascii="Arial" w:hAnsi="Arial" w:cs="Arial"/>
+                <w:b/>
+                <w:bCs/>
+                <w:lang w:val="sr-Latn-RS"/>
+              </w:rPr>
+              <w:t>Atribut</w:t>
+            </w:r>
+          </w:p>
+        </w:tc>
+        <w:tc>
+          <w:tcPr>
+            <w:tcW w:w="2410" w:type="dxa"/>
+            <w:shd w:val="clear" w:color="auto" w:fill="D9D9D9" w:themeFill="background1" w:themeFillShade="D9"/>
+            <w:vAlign w:val="center"/>
+          </w:tcPr>
+          <w:p>
+            <w:pPr>
+              <w:jc w:val="center"/>
+              <w:rPr>
+                <w:rFonts w:ascii="Arial" w:hAnsi="Arial" w:cs="Arial"/>
+                <w:b/>
+                <w:bCs/>
+                <w:lang w:val="sr-Latn-RS"/>
+              </w:rPr>
+            </w:pPr>
+            <w:r>
+              <w:rPr>
+                <w:rFonts w:ascii="Arial" w:hAnsi="Arial" w:cs="Arial"/>
+                <w:b/>
+                <w:bCs/>
+                <w:lang w:val="sr-Latn-RS"/>
+              </w:rPr>
+              <w:t>Datatype</w:t>
+            </w:r>
+          </w:p>
+        </w:tc>
+        <w:tc>
+          <w:tcPr>
+            <w:tcW w:w="567" w:type="dxa"/>
+            <w:shd w:val="clear" w:color="auto" w:fill="D9D9D9" w:themeFill="background1" w:themeFillShade="D9"/>
+            <w:vAlign w:val="center"/>
+          </w:tcPr>
+          <w:p>
+            <w:pPr>
+              <w:jc w:val="center"/>
+              <w:rPr>
+                <w:rFonts w:ascii="Arial" w:hAnsi="Arial" w:cs="Arial"/>
+                <w:b/>
+                <w:bCs/>
+                <w:lang w:val="sr-Latn-RS"/>
+              </w:rPr>
+            </w:pPr>
+            <w:r>
+              <w:rPr>
+                <w:rFonts w:ascii="Arial" w:hAnsi="Arial" w:cs="Arial"/>
+                <w:b/>
+                <w:bCs/>
+                <w:lang w:val="sr-Latn-RS"/>
+              </w:rPr>
+              <w:t>PK</w:t>
+            </w:r>
+          </w:p>
+        </w:tc>
+        <w:tc>
+          <w:tcPr>
+            <w:tcW w:w="567" w:type="dxa"/>
+            <w:shd w:val="clear" w:color="auto" w:fill="D9D9D9" w:themeFill="background1" w:themeFillShade="D9"/>
+            <w:vAlign w:val="center"/>
+          </w:tcPr>
+          <w:p>
+            <w:pPr>
+              <w:jc w:val="center"/>
+              <w:rPr>
+                <w:rFonts w:ascii="Arial" w:hAnsi="Arial" w:cs="Arial"/>
+                <w:b/>
+                <w:bCs/>
+                <w:lang w:val="sr-Latn-RS"/>
+              </w:rPr>
+            </w:pPr>
+            <w:r>
+              <w:rPr>
+                <w:rFonts w:ascii="Arial" w:hAnsi="Arial" w:cs="Arial"/>
+                <w:b/>
+                <w:bCs/>
+                <w:lang w:val="sr-Latn-RS"/>
+              </w:rPr>
+              <w:t>FK</w:t>
+            </w:r>
+          </w:p>
+        </w:tc>
+      </w:tr>
+      <w:tr>
+        <w:trPr>
+          <w:trHeight w:val="395"/>
+        </w:trPr>
+        <w:tc>
+          <w:tcPr>
+            <w:tcW w:w="2547" w:type="dxa"/>
+            <w:vAlign w:val="center"/>
+          </w:tcPr>
+          <w:p>
+            <w:pPr>
+              <w:rPr>
+                <w:rFonts w:ascii="Arial" w:hAnsi="Arial" w:cs="Arial"/>
+                <w:lang w:val="sr-Latn-RS"/>
+              </w:rPr>
+            </w:pPr>
+            <w:r>
+              <w:rPr>
+                <w:rFonts w:ascii="Arial" w:hAnsi="Arial" w:cs="Arial"/>
+                <w:lang w:val="sr-Latn-RS"/>
+              </w:rPr>
+              <w:t>idI</w:t>
+            </w:r>
+          </w:p>
+        </w:tc>
+        <w:tc>
+          <w:tcPr>
+            <w:tcW w:w="2410" w:type="dxa"/>
+            <w:vAlign w:val="center"/>
+          </w:tcPr>
+          <w:p>
+            <w:pPr>
+              <w:rPr>
+                <w:rFonts w:ascii="Arial" w:hAnsi="Arial" w:cs="Arial"/>
+                <w:lang w:val="sr-Latn-RS"/>
+              </w:rPr>
+            </w:pPr>
+            <w:r>
+              <w:rPr>
+                <w:rFonts w:ascii="Arial" w:hAnsi="Arial" w:cs="Arial"/>
+                <w:lang w:val="sr-Latn-RS"/>
+              </w:rPr>
+              <w:t>INTEGER</w:t>
+            </w:r>
+          </w:p>
+        </w:tc>
+        <w:tc>
+          <w:tcPr>
+            <w:tcW w:w="567" w:type="dxa"/>
+            <w:shd w:val="clear" w:color="auto" w:fill="A8D08D" w:themeFill="accent6" w:themeFillTint="99"/>
+            <w:vAlign w:val="center"/>
+          </w:tcPr>
+          <w:p>
+            <w:pPr>
+              <w:rPr>
+                <w:rFonts w:ascii="Arial" w:hAnsi="Arial" w:cs="Arial"/>
+                <w:lang w:val="sr-Latn-RS"/>
+              </w:rPr>
+            </w:pPr>
+          </w:p>
+        </w:tc>
+        <w:tc>
+          <w:tcPr>
+            <w:tcW w:w="567" w:type="dxa"/>
+            <w:vAlign w:val="center"/>
+          </w:tcPr>
+          <w:p>
+            <w:pPr>
+              <w:rPr>
+                <w:rFonts w:ascii="Arial" w:hAnsi="Arial" w:cs="Arial"/>
+                <w:lang w:val="sr-Latn-RS"/>
+              </w:rPr>
+            </w:pPr>
+          </w:p>
+        </w:tc>
+      </w:tr>
+      <w:tr>
+        <w:trPr>
+          <w:trHeight w:val="409"/>
+        </w:trPr>
+        <w:tc>
+          <w:tcPr>
+            <w:tcW w:w="2547" w:type="dxa"/>
+            <w:vAlign w:val="center"/>
+          </w:tcPr>
+          <w:p>
+            <w:pPr>
+              <w:rPr>
+                <w:rFonts w:ascii="Arial" w:hAnsi="Arial" w:cs="Arial"/>
+                <w:lang w:val="sr-Latn-RS"/>
+              </w:rPr>
+            </w:pPr>
+            <w:r>
+              <w:rPr>
+                <w:rFonts w:ascii="Arial" w:hAnsi="Arial" w:cs="Arial"/>
+                <w:lang w:val="sr-Latn-RS"/>
+              </w:rPr>
+              <w:t>ime</w:t>
+            </w:r>
+          </w:p>
+        </w:tc>
+        <w:tc>
+          <w:tcPr>
+            <w:tcW w:w="2410" w:type="dxa"/>
+            <w:vAlign w:val="center"/>
+          </w:tcPr>
+          <w:p>
+            <w:pPr>
+              <w:rPr>
+                <w:rFonts w:ascii="Arial" w:hAnsi="Arial" w:cs="Arial"/>
+                <w:lang w:val="sr-Latn-RS"/>
+              </w:rPr>
+            </w:pPr>
+            <w:r>
+              <w:rPr>
+                <w:rFonts w:ascii="Arial" w:hAnsi="Arial" w:cs="Arial"/>
+                <w:lang w:val="sr-Latn-RS"/>
+              </w:rPr>
+              <w:t>VARCHAR(30)</w:t>
+            </w:r>
+          </w:p>
+        </w:tc>
+        <w:tc>
+          <w:tcPr>
+            <w:tcW w:w="567" w:type="dxa"/>
+            <w:vAlign w:val="center"/>
+          </w:tcPr>
+          <w:p>
+            <w:pPr>
+              <w:rPr>
+                <w:rFonts w:ascii="Arial" w:hAnsi="Arial" w:cs="Arial"/>
+                <w:lang w:val="sr-Latn-RS"/>
+              </w:rPr>
+            </w:pPr>
+          </w:p>
+        </w:tc>
+        <w:tc>
+          <w:tcPr>
+            <w:tcW w:w="567" w:type="dxa"/>
+            <w:vAlign w:val="center"/>
+          </w:tcPr>
+          <w:p>
+            <w:pPr>
+              <w:rPr>
+                <w:rFonts w:ascii="Arial" w:hAnsi="Arial" w:cs="Arial"/>
+                <w:lang w:val="sr-Latn-RS"/>
+              </w:rPr>
+            </w:pPr>
+          </w:p>
+        </w:tc>
+      </w:tr>
+      <w:tr>
+        <w:trPr>
+          <w:trHeight w:val="395"/>
+        </w:trPr>
+        <w:tc>
+          <w:tcPr>
+            <w:tcW w:w="2547" w:type="dxa"/>
+            <w:vAlign w:val="center"/>
+          </w:tcPr>
+          <w:p>
+            <w:pPr>
+              <w:rPr>
+                <w:rFonts w:ascii="Arial" w:hAnsi="Arial" w:cs="Arial"/>
+                <w:lang w:val="sr-Latn-RS"/>
+              </w:rPr>
+            </w:pPr>
+            <w:r>
+              <w:rPr>
+                <w:rFonts w:ascii="Arial" w:hAnsi="Arial" w:cs="Arial"/>
+                <w:lang w:val="sr-Latn-RS"/>
+              </w:rPr>
+              <w:t>prezime</w:t>
+            </w:r>
+          </w:p>
+        </w:tc>
+        <w:tc>
+          <w:tcPr>
+            <w:tcW w:w="2410" w:type="dxa"/>
+            <w:vAlign w:val="center"/>
+          </w:tcPr>
+          <w:p>
+            <w:pPr>
+              <w:rPr>
+                <w:rFonts w:ascii="Arial" w:hAnsi="Arial" w:cs="Arial"/>
+                <w:lang w:val="sr-Latn-RS"/>
+              </w:rPr>
+            </w:pPr>
+            <w:r>
+              <w:rPr>
+                <w:rFonts w:ascii="Arial" w:hAnsi="Arial" w:cs="Arial"/>
+                <w:lang w:val="sr-Latn-RS"/>
+              </w:rPr>
+              <w:t>VARCHAR(30)</w:t>
+            </w:r>
+          </w:p>
+        </w:tc>
+        <w:tc>
+          <w:tcPr>
+            <w:tcW w:w="567" w:type="dxa"/>
+            <w:vAlign w:val="center"/>
+          </w:tcPr>
+          <w:p>
+            <w:pPr>
+              <w:rPr>
+                <w:rFonts w:ascii="Arial" w:hAnsi="Arial" w:cs="Arial"/>
+                <w:lang w:val="sr-Latn-RS"/>
+              </w:rPr>
+            </w:pPr>
+          </w:p>
+        </w:tc>
+        <w:tc>
+          <w:tcPr>
+            <w:tcW w:w="567" w:type="dxa"/>
+            <w:vAlign w:val="center"/>
+          </w:tcPr>
+          <w:p>
+            <w:pPr>
+              <w:rPr>
+                <w:rFonts w:ascii="Arial" w:hAnsi="Arial" w:cs="Arial"/>
+                <w:lang w:val="sr-Latn-RS"/>
+              </w:rPr>
+            </w:pPr>
+          </w:p>
+        </w:tc>
+      </w:tr>
+      <w:tr>
+        <w:trPr>
+          <w:trHeight w:val="409"/>
+        </w:trPr>
+        <w:tc>
+          <w:tcPr>
+            <w:tcW w:w="2547" w:type="dxa"/>
+            <w:vAlign w:val="center"/>
+          </w:tcPr>
+          <w:p>
+            <w:pPr>
+              <w:rPr>
+                <w:rFonts w:ascii="Arial" w:hAnsi="Arial" w:cs="Arial"/>
+                <w:lang w:val="sr-Latn-RS"/>
+              </w:rPr>
+            </w:pPr>
+            <w:r>
+              <w:rPr>
+                <w:rFonts w:ascii="Arial" w:hAnsi="Arial" w:cs="Arial"/>
+                <w:lang w:val="sr-Latn-RS"/>
+              </w:rPr>
+              <w:t>telefon</w:t>
+            </w:r>
+          </w:p>
+        </w:tc>
+        <w:tc>
+          <w:tcPr>
+            <w:tcW w:w="2410" w:type="dxa"/>
+            <w:vAlign w:val="center"/>
+          </w:tcPr>
+          <w:p>
+            <w:pPr>
+              <w:rPr>
+                <w:rFonts w:ascii="Arial" w:hAnsi="Arial" w:cs="Arial"/>
+                <w:lang w:val="sr-Latn-RS"/>
+              </w:rPr>
+            </w:pPr>
+            <w:r>
+              <w:rPr>
+                <w:rFonts w:ascii="Arial" w:hAnsi="Arial" w:cs="Arial"/>
+                <w:lang w:val="sr-Latn-RS"/>
+              </w:rPr>
+              <w:t>VARCHAR(</w:t>
+            </w:r>
+            <w:r>
+              <w:rPr>
+                <w:rFonts w:ascii="Arial" w:hAnsi="Arial" w:cs="Arial"/>
+                <w:lang w:val="sr-Latn-RS"/>
+              </w:rPr>
+              <w:t>17</w:t>
+            </w:r>
+            <w:r>
+              <w:rPr>
+                <w:rFonts w:ascii="Arial" w:hAnsi="Arial" w:cs="Arial"/>
+                <w:lang w:val="sr-Latn-RS"/>
+              </w:rPr>
+              <w:t>)</w:t>
+            </w:r>
+          </w:p>
+        </w:tc>
+        <w:tc>
+          <w:tcPr>
+            <w:tcW w:w="567" w:type="dxa"/>
+            <w:vAlign w:val="center"/>
+          </w:tcPr>
+          <w:p>
+            <w:pPr>
+              <w:rPr>
+                <w:rFonts w:ascii="Arial" w:hAnsi="Arial" w:cs="Arial"/>
+                <w:lang w:val="sr-Latn-RS"/>
+              </w:rPr>
+            </w:pPr>
+          </w:p>
+        </w:tc>
+        <w:tc>
+          <w:tcPr>
+            <w:tcW w:w="567" w:type="dxa"/>
+            <w:vAlign w:val="center"/>
+          </w:tcPr>
+          <w:p>
+            <w:pPr>
+              <w:rPr>
+                <w:rFonts w:ascii="Arial" w:hAnsi="Arial" w:cs="Arial"/>
+                <w:lang w:val="sr-Latn-RS"/>
+              </w:rPr>
+            </w:pPr>
+          </w:p>
+        </w:tc>
+      </w:tr>
+      <w:tr>
+        <w:trPr>
+          <w:trHeight w:val="409"/>
+        </w:trPr>
+        <w:tc>
+          <w:tcPr>
+            <w:tcW w:w="2547" w:type="dxa"/>
+            <w:vAlign w:val="center"/>
+          </w:tcPr>
+          <w:p>
+            <w:pPr>
+              <w:rPr>
+                <w:rFonts w:ascii="Arial" w:hAnsi="Arial" w:cs="Arial"/>
+                <w:lang w:val="sr-Latn-RS"/>
+              </w:rPr>
+            </w:pPr>
+            <w:r>
+              <w:rPr>
+                <w:rFonts w:ascii="Arial" w:hAnsi="Arial" w:cs="Arial"/>
+                <w:lang w:val="sr-Latn-RS"/>
+              </w:rPr>
+              <w:t>email</w:t>
+            </w:r>
+          </w:p>
+        </w:tc>
+        <w:tc>
+          <w:tcPr>
+            <w:tcW w:w="2410" w:type="dxa"/>
+            <w:vAlign w:val="center"/>
+          </w:tcPr>
+          <w:p>
+            <w:pPr>
+              <w:rPr>
+                <w:rFonts w:ascii="Arial" w:hAnsi="Arial" w:cs="Arial"/>
+                <w:lang w:val="sr-Latn-RS"/>
+              </w:rPr>
+            </w:pPr>
+            <w:r>
+              <w:rPr>
+                <w:rFonts w:ascii="Arial" w:hAnsi="Arial" w:cs="Arial"/>
+                <w:lang w:val="sr-Latn-RS"/>
+              </w:rPr>
+              <w:t>VARCHAR(30)</w:t>
+            </w:r>
+          </w:p>
+        </w:tc>
+        <w:tc>
+          <w:tcPr>
+            <w:tcW w:w="567" w:type="dxa"/>
+            <w:vAlign w:val="center"/>
+          </w:tcPr>
+          <w:p>
+            <w:pPr>
+              <w:rPr>
+                <w:rFonts w:ascii="Arial" w:hAnsi="Arial" w:cs="Arial"/>
+                <w:lang w:val="sr-Latn-RS"/>
+              </w:rPr>
+            </w:pPr>
+          </w:p>
+        </w:tc>
+        <w:tc>
+          <w:tcPr>
+            <w:tcW w:w="567" w:type="dxa"/>
+            <w:vAlign w:val="center"/>
+          </w:tcPr>
+          <w:p>
+            <w:pPr>
+              <w:rPr>
+                <w:rFonts w:ascii="Arial" w:hAnsi="Arial" w:cs="Arial"/>
+                <w:lang w:val="sr-Latn-RS"/>
+              </w:rPr>
+            </w:pPr>
+          </w:p>
+        </w:tc>
+      </w:tr>
+      <w:tr>
+        <w:trPr>
+          <w:trHeight w:val="395"/>
+        </w:trPr>
+        <w:tc>
+          <w:tcPr>
+            <w:tcW w:w="2547" w:type="dxa"/>
+            <w:vAlign w:val="center"/>
+          </w:tcPr>
+          <w:p>
+            <w:pPr>
+              <w:rPr>
+                <w:rFonts w:ascii="Arial" w:hAnsi="Arial" w:cs="Arial"/>
+                <w:lang w:val="sr-Latn-RS"/>
+              </w:rPr>
+            </w:pPr>
+            <w:r>
+              <w:rPr>
+                <w:rFonts w:ascii="Arial" w:hAnsi="Arial" w:cs="Arial"/>
+                <w:lang w:val="sr-Latn-RS"/>
+              </w:rPr>
+              <w:t>instagram</w:t>
+            </w:r>
+          </w:p>
+        </w:tc>
+        <w:tc>
+          <w:tcPr>
+            <w:tcW w:w="2410" w:type="dxa"/>
+            <w:vAlign w:val="center"/>
+          </w:tcPr>
+          <w:p>
+            <w:pPr>
+              <w:rPr>
+                <w:rFonts w:ascii="Arial" w:hAnsi="Arial" w:cs="Arial"/>
+                <w:lang w:val="sr-Latn-RS"/>
+              </w:rPr>
+            </w:pPr>
+            <w:r>
+              <w:rPr>
+                <w:rFonts w:ascii="Arial" w:hAnsi="Arial" w:cs="Arial"/>
+                <w:lang w:val="sr-Latn-RS"/>
+              </w:rPr>
+              <w:t>VARCHAR(30)</w:t>
+            </w:r>
+          </w:p>
+        </w:tc>
+        <w:tc>
+          <w:tcPr>
+            <w:tcW w:w="567" w:type="dxa"/>
+            <w:vAlign w:val="center"/>
+          </w:tcPr>
+          <w:p>
+            <w:pPr>
+              <w:rPr>
+                <w:rFonts w:ascii="Arial" w:hAnsi="Arial" w:cs="Arial"/>
+                <w:lang w:val="sr-Latn-RS"/>
+              </w:rPr>
+            </w:pPr>
+          </w:p>
+        </w:tc>
+        <w:tc>
+          <w:tcPr>
+            <w:tcW w:w="567" w:type="dxa"/>
+            <w:vAlign w:val="center"/>
+          </w:tcPr>
+          <w:p>
+            <w:pPr>
+              <w:rPr>
+                <w:rFonts w:ascii="Arial" w:hAnsi="Arial" w:cs="Arial"/>
+                <w:lang w:val="sr-Latn-RS"/>
+              </w:rPr>
+            </w:pPr>
+          </w:p>
+        </w:tc>
+      </w:tr>
+      <w:tr>
+        <w:trPr>
+          <w:trHeight w:val="409"/>
+        </w:trPr>
+        <w:tc>
+          <w:tcPr>
+            <w:tcW w:w="2547" w:type="dxa"/>
+            <w:vAlign w:val="center"/>
+          </w:tcPr>
+          <w:p>
+            <w:pPr>
+              <w:rPr>
+                <w:rFonts w:ascii="Arial" w:hAnsi="Arial" w:cs="Arial"/>
+                <w:lang w:val="sr-Latn-RS"/>
+              </w:rPr>
+            </w:pPr>
+            <w:r>
+              <w:rPr>
+                <w:rFonts w:ascii="Arial" w:hAnsi="Arial" w:cs="Arial"/>
+                <w:lang w:val="sr-Latn-RS"/>
+              </w:rPr>
+              <w:t>snapchat</w:t>
+            </w:r>
+          </w:p>
+        </w:tc>
+        <w:tc>
+          <w:tcPr>
+            <w:tcW w:w="2410" w:type="dxa"/>
+            <w:vAlign w:val="center"/>
+          </w:tcPr>
+          <w:p>
+            <w:pPr>
+              <w:rPr>
+                <w:rFonts w:ascii="Arial" w:hAnsi="Arial" w:cs="Arial"/>
+                <w:lang w:val="sr-Latn-RS"/>
+              </w:rPr>
+            </w:pPr>
+            <w:r>
+              <w:rPr>
+                <w:rFonts w:ascii="Arial" w:hAnsi="Arial" w:cs="Arial"/>
+                <w:lang w:val="sr-Latn-RS"/>
+              </w:rPr>
+              <w:t>VARCHAR(30)</w:t>
+            </w:r>
+          </w:p>
+        </w:tc>
+        <w:tc>
+          <w:tcPr>
+            <w:tcW w:w="567" w:type="dxa"/>
+            <w:vAlign w:val="center"/>
+          </w:tcPr>
+          <w:p>
+            <w:pPr>
+              <w:rPr>
+                <w:rFonts w:ascii="Arial" w:hAnsi="Arial" w:cs="Arial"/>
+                <w:lang w:val="sr-Latn-RS"/>
+              </w:rPr>
+            </w:pPr>
+          </w:p>
+        </w:tc>
+        <w:tc>
+          <w:tcPr>
+            <w:tcW w:w="567" w:type="dxa"/>
+            <w:vAlign w:val="center"/>
+          </w:tcPr>
+          <w:p>
+            <w:pPr>
+              <w:rPr>
+                <w:rFonts w:ascii="Arial" w:hAnsi="Arial" w:cs="Arial"/>
+                <w:lang w:val="sr-Latn-RS"/>
+              </w:rPr>
+            </w:pPr>
+          </w:p>
+        </w:tc>
+      </w:tr>
+      <w:tr>
+        <w:trPr>
+          <w:trHeight w:val="395"/>
+        </w:trPr>
+        <w:tc>
+          <w:tcPr>
+            <w:tcW w:w="2547" w:type="dxa"/>
+            <w:vAlign w:val="center"/>
+          </w:tcPr>
+          <w:p>
+            <w:pPr>
+              <w:rPr>
+                <w:rFonts w:ascii="Arial" w:hAnsi="Arial" w:cs="Arial"/>
+                <w:lang w:val="sr-Latn-RS"/>
+              </w:rPr>
+            </w:pPr>
+            <w:r>
+              <w:rPr>
+                <w:rFonts w:ascii="Arial" w:hAnsi="Arial" w:cs="Arial"/>
+                <w:lang w:val="sr-Latn-RS"/>
+              </w:rPr>
+              <w:t>facebook</w:t>
+            </w:r>
+          </w:p>
+        </w:tc>
+        <w:tc>
+          <w:tcPr>
+            <w:tcW w:w="2410" w:type="dxa"/>
+            <w:vAlign w:val="center"/>
+          </w:tcPr>
+          <w:p>
+            <w:pPr>
+              <w:rPr>
+                <w:rFonts w:ascii="Arial" w:hAnsi="Arial" w:cs="Arial"/>
+                <w:lang w:val="sr-Latn-RS"/>
+              </w:rPr>
+            </w:pPr>
+            <w:r>
+              <w:rPr>
+                <w:rFonts w:ascii="Arial" w:hAnsi="Arial" w:cs="Arial"/>
+                <w:lang w:val="sr-Latn-RS"/>
+              </w:rPr>
+              <w:t>VARCHAR(30)</w:t>
+            </w:r>
+          </w:p>
+        </w:tc>
+        <w:tc>
+          <w:tcPr>
+            <w:tcW w:w="567" w:type="dxa"/>
+            <w:vAlign w:val="center"/>
+          </w:tcPr>
+          <w:p>
+            <w:pPr>
+              <w:rPr>
+                <w:rFonts w:ascii="Arial" w:hAnsi="Arial" w:cs="Arial"/>
+                <w:lang w:val="sr-Latn-RS"/>
+              </w:rPr>
+            </w:pPr>
+          </w:p>
+        </w:tc>
+        <w:tc>
+          <w:tcPr>
+            <w:tcW w:w="567" w:type="dxa"/>
+            <w:vAlign w:val="center"/>
+          </w:tcPr>
+          <w:p>
+            <w:pPr>
+              <w:rPr>
+                <w:rFonts w:ascii="Arial" w:hAnsi="Arial" w:cs="Arial"/>
+                <w:lang w:val="sr-Latn-RS"/>
+              </w:rPr>
+            </w:pPr>
+          </w:p>
+        </w:tc>
+      </w:tr>
+      <w:tr>
+        <w:trPr>
+          <w:trHeight w:val="409"/>
+        </w:trPr>
+        <w:tc>
+          <w:tcPr>
+            <w:tcW w:w="2547" w:type="dxa"/>
+            <w:vAlign w:val="center"/>
+          </w:tcPr>
+          <w:p>
+            <w:pPr>
+              <w:rPr>
+                <w:rFonts w:ascii="Arial" w:hAnsi="Arial" w:cs="Arial"/>
+                <w:lang w:val="sr-Latn-RS"/>
+              </w:rPr>
+            </w:pPr>
+            <w:r>
+              <w:rPr>
+                <w:rFonts w:ascii="Arial" w:hAnsi="Arial" w:cs="Arial"/>
+                <w:lang w:val="sr-Latn-RS"/>
+              </w:rPr>
+              <w:t>username</w:t>
+            </w:r>
+          </w:p>
+        </w:tc>
+        <w:tc>
+          <w:tcPr>
+            <w:tcW w:w="2410" w:type="dxa"/>
+            <w:vAlign w:val="center"/>
+          </w:tcPr>
+          <w:p>
+            <w:pPr>
+              <w:rPr>
+                <w:rFonts w:ascii="Arial" w:hAnsi="Arial" w:cs="Arial"/>
+                <w:lang w:val="sr-Latn-RS"/>
+              </w:rPr>
+            </w:pPr>
+            <w:r>
+              <w:rPr>
+                <w:rFonts w:ascii="Arial" w:hAnsi="Arial" w:cs="Arial"/>
+                <w:lang w:val="sr-Latn-RS"/>
+              </w:rPr>
+              <w:t>VARCHAR(</w:t>
+            </w:r>
+            <w:r>
+              <w:rPr>
+                <w:rFonts w:ascii="Arial" w:hAnsi="Arial" w:cs="Arial"/>
+                <w:lang w:val="sr-Latn-RS"/>
+              </w:rPr>
+              <w:t>4</w:t>
+            </w:r>
+            <w:r>
+              <w:rPr>
+                <w:rFonts w:ascii="Arial" w:hAnsi="Arial" w:cs="Arial"/>
+                <w:lang w:val="sr-Latn-RS"/>
+              </w:rPr>
+              <w:t>0)</w:t>
+            </w:r>
+          </w:p>
+        </w:tc>
+        <w:tc>
+          <w:tcPr>
+            <w:tcW w:w="567" w:type="dxa"/>
+            <w:vAlign w:val="center"/>
+          </w:tcPr>
+          <w:p>
+            <w:pPr>
+              <w:rPr>
+                <w:rFonts w:ascii="Arial" w:hAnsi="Arial" w:cs="Arial"/>
+                <w:lang w:val="sr-Latn-RS"/>
+              </w:rPr>
+            </w:pPr>
+          </w:p>
+        </w:tc>
+        <w:tc>
+          <w:tcPr>
+            <w:tcW w:w="567" w:type="dxa"/>
+            <w:vAlign w:val="center"/>
+          </w:tcPr>
+          <w:p>
+            <w:pPr>
+              <w:rPr>
+                <w:rFonts w:ascii="Arial" w:hAnsi="Arial" w:cs="Arial"/>
+                <w:lang w:val="sr-Latn-RS"/>
+              </w:rPr>
+            </w:pPr>
+          </w:p>
+        </w:tc>
+      </w:tr>
+      <w:tr>
+        <w:trPr>
+          <w:trHeight w:val="409"/>
+        </w:trPr>
+        <w:tc>
+          <w:tcPr>
+            <w:tcW w:w="2547" w:type="dxa"/>
+            <w:vAlign w:val="center"/>
+          </w:tcPr>
+          <w:p>
+            <w:pPr>
+              <w:rPr>
+                <w:rFonts w:ascii="Arial" w:hAnsi="Arial" w:cs="Arial"/>
+                <w:lang w:val="sr-Latn-RS"/>
+              </w:rPr>
+            </w:pPr>
+            <w:r>
+              <w:rPr>
+                <w:rFonts w:ascii="Arial" w:hAnsi="Arial" w:cs="Arial"/>
+                <w:lang w:val="sr-Latn-RS"/>
+              </w:rPr>
+              <w:t>password</w:t>
+            </w:r>
+          </w:p>
+        </w:tc>
+        <w:tc>
+          <w:tcPr>
+            <w:tcW w:w="2410" w:type="dxa"/>
+            <w:vAlign w:val="center"/>
+          </w:tcPr>
+          <w:p>
+            <w:pPr>
+              <w:rPr>
+                <w:rFonts w:ascii="Arial" w:hAnsi="Arial" w:cs="Arial"/>
+                <w:lang w:val="sr-Latn-RS"/>
+              </w:rPr>
+            </w:pPr>
+            <w:r>
+              <w:rPr>
+                <w:rFonts w:ascii="Arial" w:hAnsi="Arial" w:cs="Arial"/>
+                <w:lang w:val="sr-Latn-RS"/>
+              </w:rPr>
+              <w:t>VARCHAR(</w:t>
+            </w:r>
+            <w:r>
+              <w:rPr>
+                <w:rFonts w:ascii="Arial" w:hAnsi="Arial" w:cs="Arial"/>
+                <w:lang w:val="sr-Latn-RS"/>
+              </w:rPr>
+              <w:t>4</w:t>
+            </w:r>
+            <w:r>
+              <w:rPr>
+                <w:rFonts w:ascii="Arial" w:hAnsi="Arial" w:cs="Arial"/>
+                <w:lang w:val="sr-Latn-RS"/>
+              </w:rPr>
+              <w:t>0)</w:t>
+            </w:r>
+          </w:p>
+        </w:tc>
+        <w:tc>
+          <w:tcPr>
+            <w:tcW w:w="567" w:type="dxa"/>
+            <w:vAlign w:val="center"/>
+          </w:tcPr>
+          <w:p>
+            <w:pPr>
+              <w:rPr>
+                <w:rFonts w:ascii="Arial" w:hAnsi="Arial" w:cs="Arial"/>
+                <w:lang w:val="sr-Latn-RS"/>
+              </w:rPr>
+            </w:pPr>
+          </w:p>
+        </w:tc>
+        <w:tc>
+          <w:tcPr>
+            <w:tcW w:w="567" w:type="dxa"/>
+            <w:vAlign w:val="center"/>
+          </w:tcPr>
+          <w:p>
+            <w:pPr>
+              <w:rPr>
+                <w:rFonts w:ascii="Arial" w:hAnsi="Arial" w:cs="Arial"/>
+                <w:lang w:val="sr-Latn-RS"/>
+              </w:rPr>
+            </w:pPr>
+          </w:p>
+        </w:tc>
+      </w:tr>
+    </w:tbl>
+    <w:p>
+      <w:pPr>
+        <w:rPr>
+          <w:rFonts w:ascii="Arial" w:hAnsi="Arial" w:cs="Arial"/>
+          <w:sz w:val="24"/>
+          <w:szCs w:val="24"/>
+          <w:lang w:val="sr-Latn-RS"/>
+        </w:rPr>
+      </w:pPr>
+    </w:p>
+    <w:p>
+      <w:pPr>
         <w:pStyle w:val="Heading2"/>
       </w:pPr>
       <w:r>
+        <w:lastRenderedPageBreak/>
         <w:t>3.2</w:t>
       </w:r>
       <w:r>
-        <w:t xml:space="preserve"> Ski-staza</w:t>
-      </w:r>
+        <w:t xml:space="preserve"> Ski</w:t>
+      </w:r>
+      <w:r>
+        <w:t>S</w:t>
+      </w:r>
+      <w:r>
+        <w:t>taza</w:t>
+      </w:r>
+    </w:p>
+    <w:p>
+      <w:pPr>
+        <w:rPr>
+          <w:rFonts w:ascii="Arial" w:hAnsi="Arial" w:cs="Arial"/>
+          <w:sz w:val="24"/>
+          <w:szCs w:val="24"/>
+          <w:lang w:val="sr-Latn-RS"/>
+        </w:rPr>
+      </w:pPr>
+      <w:r>
+        <w:tab/>
+      </w:r>
+      <w:r>
+        <w:rPr>
+          <w:rFonts w:ascii="Arial" w:hAnsi="Arial" w:cs="Arial"/>
+          <w:sz w:val="24"/>
+          <w:szCs w:val="24"/>
+        </w:rPr>
+        <w:t>Tabela SkiStaza sadr</w:t>
+      </w:r>
+      <w:r>
+        <w:rPr>
+          <w:rFonts w:ascii="Arial" w:hAnsi="Arial" w:cs="Arial"/>
+          <w:sz w:val="24"/>
+          <w:szCs w:val="24"/>
+          <w:lang w:val="sr-Latn-RS"/>
+        </w:rPr>
+        <w:t>ži podatke o ski stazama. Parametri staze su tipa INTEGER, gde se određen broj mapira u konkretnu vrednost parametra (</w:t>
+      </w:r>
+      <w:r>
+        <w:rPr>
+          <w:rFonts w:ascii="Arial" w:hAnsi="Arial" w:cs="Arial"/>
+          <w:i/>
+          <w:iCs/>
+          <w:sz w:val="24"/>
+          <w:szCs w:val="24"/>
+          <w:lang w:val="sr-Latn-RS"/>
+        </w:rPr>
+        <w:t>npr. boja = 1 predstavlja stazu boje PLAVA</w:t>
+      </w:r>
+      <w:r>
+        <w:rPr>
+          <w:rFonts w:ascii="Arial" w:hAnsi="Arial" w:cs="Arial"/>
+          <w:sz w:val="24"/>
+          <w:szCs w:val="24"/>
+          <w:lang w:val="sr-Latn-RS"/>
+        </w:rPr>
+        <w:t>).</w:t>
+      </w:r>
+    </w:p>
+    <w:tbl>
+      <w:tblPr>
+        <w:tblStyle w:val="TableGrid"/>
+        <w:tblW w:w="6091" w:type="dxa"/>
+        <w:tblLook w:val="04A0" w:firstRow="1" w:lastRow="0" w:firstColumn="1" w:lastColumn="0" w:noHBand="0" w:noVBand="1"/>
+      </w:tblPr>
+      <w:tblGrid>
+        <w:gridCol w:w="2547"/>
+        <w:gridCol w:w="2410"/>
+        <w:gridCol w:w="567"/>
+        <w:gridCol w:w="567"/>
+      </w:tblGrid>
+      <w:tr>
+        <w:trPr>
+          <w:trHeight w:val="409"/>
+        </w:trPr>
+        <w:tc>
+          <w:tcPr>
+            <w:tcW w:w="2547" w:type="dxa"/>
+            <w:shd w:val="clear" w:color="auto" w:fill="D9D9D9" w:themeFill="background1" w:themeFillShade="D9"/>
+            <w:vAlign w:val="center"/>
+          </w:tcPr>
+          <w:p>
+            <w:pPr>
+              <w:jc w:val="center"/>
+              <w:rPr>
+                <w:rFonts w:ascii="Arial" w:hAnsi="Arial" w:cs="Arial"/>
+                <w:b/>
+                <w:bCs/>
+                <w:lang w:val="sr-Latn-RS"/>
+              </w:rPr>
+            </w:pPr>
+            <w:r>
+              <w:rPr>
+                <w:rFonts w:ascii="Arial" w:hAnsi="Arial" w:cs="Arial"/>
+                <w:b/>
+                <w:bCs/>
+                <w:lang w:val="sr-Latn-RS"/>
+              </w:rPr>
+              <w:t>Atribut</w:t>
+            </w:r>
+          </w:p>
+        </w:tc>
+        <w:tc>
+          <w:tcPr>
+            <w:tcW w:w="2410" w:type="dxa"/>
+            <w:shd w:val="clear" w:color="auto" w:fill="D9D9D9" w:themeFill="background1" w:themeFillShade="D9"/>
+            <w:vAlign w:val="center"/>
+          </w:tcPr>
+          <w:p>
+            <w:pPr>
+              <w:jc w:val="center"/>
+              <w:rPr>
+                <w:rFonts w:ascii="Arial" w:hAnsi="Arial" w:cs="Arial"/>
+                <w:b/>
+                <w:bCs/>
+                <w:lang w:val="sr-Latn-RS"/>
+              </w:rPr>
+            </w:pPr>
+            <w:r>
+              <w:rPr>
+                <w:rFonts w:ascii="Arial" w:hAnsi="Arial" w:cs="Arial"/>
+                <w:b/>
+                <w:bCs/>
+                <w:lang w:val="sr-Latn-RS"/>
+              </w:rPr>
+              <w:t>Datatype</w:t>
+            </w:r>
+          </w:p>
+        </w:tc>
+        <w:tc>
+          <w:tcPr>
+            <w:tcW w:w="567" w:type="dxa"/>
+            <w:shd w:val="clear" w:color="auto" w:fill="D9D9D9" w:themeFill="background1" w:themeFillShade="D9"/>
+            <w:vAlign w:val="center"/>
+          </w:tcPr>
+          <w:p>
+            <w:pPr>
+              <w:jc w:val="center"/>
+              <w:rPr>
+                <w:rFonts w:ascii="Arial" w:hAnsi="Arial" w:cs="Arial"/>
+                <w:b/>
+                <w:bCs/>
+                <w:lang w:val="sr-Latn-RS"/>
+              </w:rPr>
+            </w:pPr>
+            <w:r>
+              <w:rPr>
+                <w:rFonts w:ascii="Arial" w:hAnsi="Arial" w:cs="Arial"/>
+                <w:b/>
+                <w:bCs/>
+                <w:lang w:val="sr-Latn-RS"/>
+              </w:rPr>
+              <w:t>PK</w:t>
+            </w:r>
+          </w:p>
+        </w:tc>
+        <w:tc>
+          <w:tcPr>
+            <w:tcW w:w="567" w:type="dxa"/>
+            <w:shd w:val="clear" w:color="auto" w:fill="D9D9D9" w:themeFill="background1" w:themeFillShade="D9"/>
+            <w:vAlign w:val="center"/>
+          </w:tcPr>
+          <w:p>
+            <w:pPr>
+              <w:jc w:val="center"/>
+              <w:rPr>
+                <w:rFonts w:ascii="Arial" w:hAnsi="Arial" w:cs="Arial"/>
+                <w:b/>
+                <w:bCs/>
+                <w:lang w:val="sr-Latn-RS"/>
+              </w:rPr>
+            </w:pPr>
+            <w:r>
+              <w:rPr>
+                <w:rFonts w:ascii="Arial" w:hAnsi="Arial" w:cs="Arial"/>
+                <w:b/>
+                <w:bCs/>
+                <w:lang w:val="sr-Latn-RS"/>
+              </w:rPr>
+              <w:t>FK</w:t>
+            </w:r>
+          </w:p>
+        </w:tc>
+      </w:tr>
+      <w:tr>
+        <w:trPr>
+          <w:trHeight w:val="395"/>
+        </w:trPr>
+        <w:tc>
+          <w:tcPr>
+            <w:tcW w:w="2547" w:type="dxa"/>
+            <w:vAlign w:val="center"/>
+          </w:tcPr>
+          <w:p>
+            <w:pPr>
+              <w:rPr>
+                <w:rFonts w:ascii="Arial" w:hAnsi="Arial" w:cs="Arial"/>
+                <w:lang w:val="sr-Latn-RS"/>
+              </w:rPr>
+            </w:pPr>
+            <w:r>
+              <w:rPr>
+                <w:rFonts w:ascii="Arial" w:hAnsi="Arial" w:cs="Arial"/>
+                <w:lang w:val="sr-Latn-RS"/>
+              </w:rPr>
+              <w:t>id</w:t>
+            </w:r>
+            <w:r>
+              <w:rPr>
+                <w:rFonts w:ascii="Arial" w:hAnsi="Arial" w:cs="Arial"/>
+                <w:lang w:val="sr-Latn-RS"/>
+              </w:rPr>
+              <w:t>S</w:t>
+            </w:r>
+          </w:p>
+        </w:tc>
+        <w:tc>
+          <w:tcPr>
+            <w:tcW w:w="2410" w:type="dxa"/>
+            <w:vAlign w:val="center"/>
+          </w:tcPr>
+          <w:p>
+            <w:pPr>
+              <w:rPr>
+                <w:rFonts w:ascii="Arial" w:hAnsi="Arial" w:cs="Arial"/>
+                <w:lang w:val="sr-Latn-RS"/>
+              </w:rPr>
+            </w:pPr>
+            <w:r>
+              <w:rPr>
+                <w:rFonts w:ascii="Arial" w:hAnsi="Arial" w:cs="Arial"/>
+                <w:lang w:val="sr-Latn-RS"/>
+              </w:rPr>
+              <w:t>INTEGER</w:t>
+            </w:r>
+          </w:p>
+        </w:tc>
+        <w:tc>
+          <w:tcPr>
+            <w:tcW w:w="567" w:type="dxa"/>
+            <w:shd w:val="clear" w:color="auto" w:fill="A8D08D" w:themeFill="accent6" w:themeFillTint="99"/>
+            <w:vAlign w:val="center"/>
+          </w:tcPr>
+          <w:p>
+            <w:pPr>
+              <w:rPr>
+                <w:rFonts w:ascii="Arial" w:hAnsi="Arial" w:cs="Arial"/>
+                <w:lang w:val="sr-Latn-RS"/>
+              </w:rPr>
+            </w:pPr>
+          </w:p>
+        </w:tc>
+        <w:tc>
+          <w:tcPr>
+            <w:tcW w:w="567" w:type="dxa"/>
+            <w:vAlign w:val="center"/>
+          </w:tcPr>
+          <w:p>
+            <w:pPr>
+              <w:rPr>
+                <w:rFonts w:ascii="Arial" w:hAnsi="Arial" w:cs="Arial"/>
+                <w:lang w:val="sr-Latn-RS"/>
+              </w:rPr>
+            </w:pPr>
+          </w:p>
+        </w:tc>
+      </w:tr>
+      <w:tr>
+        <w:trPr>
+          <w:trHeight w:val="409"/>
+        </w:trPr>
+        <w:tc>
+          <w:tcPr>
+            <w:tcW w:w="2547" w:type="dxa"/>
+            <w:vAlign w:val="center"/>
+          </w:tcPr>
+          <w:p>
+            <w:pPr>
+              <w:rPr>
+                <w:rFonts w:ascii="Arial" w:hAnsi="Arial" w:cs="Arial"/>
+              </w:rPr>
+            </w:pPr>
+            <w:r>
+              <w:rPr>
+                <w:rFonts w:ascii="Arial" w:hAnsi="Arial" w:cs="Arial"/>
+                <w:lang w:val="sr-Latn-RS"/>
+              </w:rPr>
+              <w:t>naziv</w:t>
+            </w:r>
+          </w:p>
+        </w:tc>
+        <w:tc>
+          <w:tcPr>
+            <w:tcW w:w="2410" w:type="dxa"/>
+            <w:vAlign w:val="center"/>
+          </w:tcPr>
+          <w:p>
+            <w:pPr>
+              <w:rPr>
+                <w:rFonts w:ascii="Arial" w:hAnsi="Arial" w:cs="Arial"/>
+                <w:lang w:val="sr-Latn-RS"/>
+              </w:rPr>
+            </w:pPr>
+            <w:r>
+              <w:rPr>
+                <w:rFonts w:ascii="Arial" w:hAnsi="Arial" w:cs="Arial"/>
+                <w:lang w:val="sr-Latn-RS"/>
+              </w:rPr>
+              <w:t>VARCHAR(30)</w:t>
+            </w:r>
+          </w:p>
+        </w:tc>
+        <w:tc>
+          <w:tcPr>
+            <w:tcW w:w="567" w:type="dxa"/>
+            <w:vAlign w:val="center"/>
+          </w:tcPr>
+          <w:p>
+            <w:pPr>
+              <w:rPr>
+                <w:rFonts w:ascii="Arial" w:hAnsi="Arial" w:cs="Arial"/>
+                <w:lang w:val="sr-Latn-RS"/>
+              </w:rPr>
+            </w:pPr>
+          </w:p>
+        </w:tc>
+        <w:tc>
+          <w:tcPr>
+            <w:tcW w:w="567" w:type="dxa"/>
+            <w:vAlign w:val="center"/>
+          </w:tcPr>
+          <w:p>
+            <w:pPr>
+              <w:rPr>
+                <w:rFonts w:ascii="Arial" w:hAnsi="Arial" w:cs="Arial"/>
+                <w:lang w:val="sr-Latn-RS"/>
+              </w:rPr>
+            </w:pPr>
+          </w:p>
+        </w:tc>
+      </w:tr>
+      <w:tr>
+        <w:trPr>
+          <w:trHeight w:val="395"/>
+        </w:trPr>
+        <w:tc>
+          <w:tcPr>
+            <w:tcW w:w="2547" w:type="dxa"/>
+            <w:vAlign w:val="center"/>
+          </w:tcPr>
+          <w:p>
+            <w:pPr>
+              <w:rPr>
+                <w:rFonts w:ascii="Arial" w:hAnsi="Arial" w:cs="Arial"/>
+                <w:lang w:val="sr-Latn-RS"/>
+              </w:rPr>
+            </w:pPr>
+            <w:r>
+              <w:rPr>
+                <w:rFonts w:ascii="Arial" w:hAnsi="Arial" w:cs="Arial"/>
+                <w:lang w:val="sr-Latn-RS"/>
+              </w:rPr>
+              <w:t>boja</w:t>
+            </w:r>
+          </w:p>
+        </w:tc>
+        <w:tc>
+          <w:tcPr>
+            <w:tcW w:w="2410" w:type="dxa"/>
+            <w:vAlign w:val="center"/>
+          </w:tcPr>
+          <w:p>
+            <w:pPr>
+              <w:rPr>
+                <w:rFonts w:ascii="Arial" w:hAnsi="Arial" w:cs="Arial"/>
+                <w:lang w:val="sr-Latn-RS"/>
+              </w:rPr>
+            </w:pPr>
+            <w:r>
+              <w:rPr>
+                <w:rFonts w:ascii="Arial" w:hAnsi="Arial" w:cs="Arial"/>
+                <w:lang w:val="sr-Latn-RS"/>
+              </w:rPr>
+              <w:t>INTEGER</w:t>
+            </w:r>
+          </w:p>
+        </w:tc>
+        <w:tc>
+          <w:tcPr>
+            <w:tcW w:w="567" w:type="dxa"/>
+            <w:vAlign w:val="center"/>
+          </w:tcPr>
+          <w:p>
+            <w:pPr>
+              <w:rPr>
+                <w:rFonts w:ascii="Arial" w:hAnsi="Arial" w:cs="Arial"/>
+                <w:lang w:val="sr-Latn-RS"/>
+              </w:rPr>
+            </w:pPr>
+          </w:p>
+        </w:tc>
+        <w:tc>
+          <w:tcPr>
+            <w:tcW w:w="567" w:type="dxa"/>
+            <w:vAlign w:val="center"/>
+          </w:tcPr>
+          <w:p>
+            <w:pPr>
+              <w:rPr>
+                <w:rFonts w:ascii="Arial" w:hAnsi="Arial" w:cs="Arial"/>
+                <w:lang w:val="sr-Latn-RS"/>
+              </w:rPr>
+            </w:pPr>
+          </w:p>
+        </w:tc>
+      </w:tr>
+      <w:tr>
+        <w:trPr>
+          <w:trHeight w:val="409"/>
+        </w:trPr>
+        <w:tc>
+          <w:tcPr>
+            <w:tcW w:w="2547" w:type="dxa"/>
+            <w:vAlign w:val="center"/>
+          </w:tcPr>
+          <w:p>
+            <w:pPr>
+              <w:rPr>
+                <w:rFonts w:ascii="Arial" w:hAnsi="Arial" w:cs="Arial"/>
+                <w:lang w:val="sr-Latn-RS"/>
+              </w:rPr>
+            </w:pPr>
+            <w:r>
+              <w:rPr>
+                <w:rFonts w:ascii="Arial" w:hAnsi="Arial" w:cs="Arial"/>
+                <w:lang w:val="sr-Latn-RS"/>
+              </w:rPr>
+              <w:t>duzina</w:t>
+            </w:r>
+          </w:p>
+        </w:tc>
+        <w:tc>
+          <w:tcPr>
+            <w:tcW w:w="2410" w:type="dxa"/>
+            <w:vAlign w:val="center"/>
+          </w:tcPr>
+          <w:p>
+            <w:pPr>
+              <w:rPr>
+                <w:rFonts w:ascii="Arial" w:hAnsi="Arial" w:cs="Arial"/>
+                <w:lang w:val="sr-Latn-RS"/>
+              </w:rPr>
+            </w:pPr>
+            <w:r>
+              <w:rPr>
+                <w:rFonts w:ascii="Arial" w:hAnsi="Arial" w:cs="Arial"/>
+                <w:lang w:val="sr-Latn-RS"/>
+              </w:rPr>
+              <w:t>INTEGER</w:t>
+            </w:r>
+          </w:p>
+        </w:tc>
+        <w:tc>
+          <w:tcPr>
+            <w:tcW w:w="567" w:type="dxa"/>
+            <w:vAlign w:val="center"/>
+          </w:tcPr>
+          <w:p>
+            <w:pPr>
+              <w:rPr>
+                <w:rFonts w:ascii="Arial" w:hAnsi="Arial" w:cs="Arial"/>
+                <w:lang w:val="sr-Latn-RS"/>
+              </w:rPr>
+            </w:pPr>
+          </w:p>
+        </w:tc>
+        <w:tc>
+          <w:tcPr>
+            <w:tcW w:w="567" w:type="dxa"/>
+            <w:vAlign w:val="center"/>
+          </w:tcPr>
+          <w:p>
+            <w:pPr>
+              <w:rPr>
+                <w:rFonts w:ascii="Arial" w:hAnsi="Arial" w:cs="Arial"/>
+                <w:lang w:val="sr-Latn-RS"/>
+              </w:rPr>
+            </w:pPr>
+          </w:p>
+        </w:tc>
+      </w:tr>
+      <w:tr>
+        <w:trPr>
+          <w:trHeight w:val="409"/>
+        </w:trPr>
+        <w:tc>
+          <w:tcPr>
+            <w:tcW w:w="2547" w:type="dxa"/>
+            <w:vAlign w:val="center"/>
+          </w:tcPr>
+          <w:p>
+            <w:pPr>
+              <w:rPr>
+                <w:rFonts w:ascii="Arial" w:hAnsi="Arial" w:cs="Arial"/>
+                <w:lang w:val="sr-Latn-RS"/>
+              </w:rPr>
+            </w:pPr>
+            <w:r>
+              <w:rPr>
+                <w:rFonts w:ascii="Arial" w:hAnsi="Arial" w:cs="Arial"/>
+                <w:lang w:val="sr-Latn-RS"/>
+              </w:rPr>
+              <w:t>maglovitost</w:t>
+            </w:r>
+          </w:p>
+        </w:tc>
+        <w:tc>
+          <w:tcPr>
+            <w:tcW w:w="2410" w:type="dxa"/>
+            <w:vAlign w:val="center"/>
+          </w:tcPr>
+          <w:p>
+            <w:pPr>
+              <w:rPr>
+                <w:rFonts w:ascii="Arial" w:hAnsi="Arial" w:cs="Arial"/>
+                <w:lang w:val="sr-Latn-RS"/>
+              </w:rPr>
+            </w:pPr>
+            <w:r>
+              <w:rPr>
+                <w:rFonts w:ascii="Arial" w:hAnsi="Arial" w:cs="Arial"/>
+                <w:lang w:val="sr-Latn-RS"/>
+              </w:rPr>
+              <w:t>INTEGER</w:t>
+            </w:r>
+          </w:p>
+        </w:tc>
+        <w:tc>
+          <w:tcPr>
+            <w:tcW w:w="567" w:type="dxa"/>
+            <w:vAlign w:val="center"/>
+          </w:tcPr>
+          <w:p>
+            <w:pPr>
+              <w:rPr>
+                <w:rFonts w:ascii="Arial" w:hAnsi="Arial" w:cs="Arial"/>
+                <w:lang w:val="sr-Latn-RS"/>
+              </w:rPr>
+            </w:pPr>
+          </w:p>
+        </w:tc>
+        <w:tc>
+          <w:tcPr>
+            <w:tcW w:w="567" w:type="dxa"/>
+            <w:vAlign w:val="center"/>
+          </w:tcPr>
+          <w:p>
+            <w:pPr>
+              <w:rPr>
+                <w:rFonts w:ascii="Arial" w:hAnsi="Arial" w:cs="Arial"/>
+                <w:lang w:val="sr-Latn-RS"/>
+              </w:rPr>
+            </w:pPr>
+          </w:p>
+        </w:tc>
+      </w:tr>
+      <w:tr>
+        <w:trPr>
+          <w:trHeight w:val="395"/>
+        </w:trPr>
+        <w:tc>
+          <w:tcPr>
+            <w:tcW w:w="2547" w:type="dxa"/>
+            <w:vAlign w:val="center"/>
+          </w:tcPr>
+          <w:p>
+            <w:pPr>
+              <w:rPr>
+                <w:rFonts w:ascii="Arial" w:hAnsi="Arial" w:cs="Arial"/>
+                <w:lang w:val="sr-Latn-RS"/>
+              </w:rPr>
+            </w:pPr>
+            <w:r>
+              <w:rPr>
+                <w:rFonts w:ascii="Arial" w:hAnsi="Arial" w:cs="Arial"/>
+                <w:lang w:val="sr-Latn-RS"/>
+              </w:rPr>
+              <w:t>guzva</w:t>
+            </w:r>
+          </w:p>
+        </w:tc>
+        <w:tc>
+          <w:tcPr>
+            <w:tcW w:w="2410" w:type="dxa"/>
+            <w:vAlign w:val="center"/>
+          </w:tcPr>
+          <w:p>
+            <w:pPr>
+              <w:rPr>
+                <w:rFonts w:ascii="Arial" w:hAnsi="Arial" w:cs="Arial"/>
+                <w:lang w:val="sr-Latn-RS"/>
+              </w:rPr>
+            </w:pPr>
+            <w:r>
+              <w:rPr>
+                <w:rFonts w:ascii="Arial" w:hAnsi="Arial" w:cs="Arial"/>
+                <w:lang w:val="sr-Latn-RS"/>
+              </w:rPr>
+              <w:t>INTEGER</w:t>
+            </w:r>
+          </w:p>
+        </w:tc>
+        <w:tc>
+          <w:tcPr>
+            <w:tcW w:w="567" w:type="dxa"/>
+            <w:vAlign w:val="center"/>
+          </w:tcPr>
+          <w:p>
+            <w:pPr>
+              <w:rPr>
+                <w:rFonts w:ascii="Arial" w:hAnsi="Arial" w:cs="Arial"/>
+                <w:lang w:val="sr-Latn-RS"/>
+              </w:rPr>
+            </w:pPr>
+          </w:p>
+        </w:tc>
+        <w:tc>
+          <w:tcPr>
+            <w:tcW w:w="567" w:type="dxa"/>
+            <w:vAlign w:val="center"/>
+          </w:tcPr>
+          <w:p>
+            <w:pPr>
+              <w:rPr>
+                <w:rFonts w:ascii="Arial" w:hAnsi="Arial" w:cs="Arial"/>
+                <w:lang w:val="sr-Latn-RS"/>
+              </w:rPr>
+            </w:pPr>
+          </w:p>
+        </w:tc>
+      </w:tr>
+      <w:tr>
+        <w:trPr>
+          <w:trHeight w:val="409"/>
+        </w:trPr>
+        <w:tc>
+          <w:tcPr>
+            <w:tcW w:w="2547" w:type="dxa"/>
+            <w:vAlign w:val="center"/>
+          </w:tcPr>
+          <w:p>
+            <w:pPr>
+              <w:rPr>
+                <w:rFonts w:ascii="Arial" w:hAnsi="Arial" w:cs="Arial"/>
+                <w:lang w:val="sr-Latn-RS"/>
+              </w:rPr>
+            </w:pPr>
+            <w:r>
+              <w:rPr>
+                <w:rFonts w:ascii="Arial" w:hAnsi="Arial" w:cs="Arial"/>
+                <w:lang w:val="sr-Latn-RS"/>
+              </w:rPr>
+              <w:t>stanje</w:t>
+            </w:r>
+          </w:p>
+        </w:tc>
+        <w:tc>
+          <w:tcPr>
+            <w:tcW w:w="2410" w:type="dxa"/>
+            <w:vAlign w:val="center"/>
+          </w:tcPr>
+          <w:p>
+            <w:pPr>
+              <w:rPr>
+                <w:rFonts w:ascii="Arial" w:hAnsi="Arial" w:cs="Arial"/>
+                <w:lang w:val="sr-Latn-RS"/>
+              </w:rPr>
+            </w:pPr>
+            <w:r>
+              <w:rPr>
+                <w:rFonts w:ascii="Arial" w:hAnsi="Arial" w:cs="Arial"/>
+                <w:lang w:val="sr-Latn-RS"/>
+              </w:rPr>
+              <w:t>INTEGER</w:t>
+            </w:r>
+          </w:p>
+        </w:tc>
+        <w:tc>
+          <w:tcPr>
+            <w:tcW w:w="567" w:type="dxa"/>
+            <w:vAlign w:val="center"/>
+          </w:tcPr>
+          <w:p>
+            <w:pPr>
+              <w:rPr>
+                <w:rFonts w:ascii="Arial" w:hAnsi="Arial" w:cs="Arial"/>
+                <w:lang w:val="sr-Latn-RS"/>
+              </w:rPr>
+            </w:pPr>
+          </w:p>
+        </w:tc>
+        <w:tc>
+          <w:tcPr>
+            <w:tcW w:w="567" w:type="dxa"/>
+            <w:vAlign w:val="center"/>
+          </w:tcPr>
+          <w:p>
+            <w:pPr>
+              <w:rPr>
+                <w:rFonts w:ascii="Arial" w:hAnsi="Arial" w:cs="Arial"/>
+                <w:lang w:val="sr-Latn-RS"/>
+              </w:rPr>
+            </w:pPr>
+          </w:p>
+        </w:tc>
+      </w:tr>
+      <w:tr>
+        <w:trPr>
+          <w:trHeight w:val="499"/>
+        </w:trPr>
+        <w:tc>
+          <w:tcPr>
+            <w:tcW w:w="2547" w:type="dxa"/>
+            <w:vAlign w:val="center"/>
+          </w:tcPr>
+          <w:p>
+            <w:pPr>
+              <w:rPr>
+                <w:rFonts w:ascii="Arial" w:hAnsi="Arial" w:cs="Arial"/>
+                <w:lang w:val="sr-Latn-RS"/>
+              </w:rPr>
+            </w:pPr>
+            <w:r>
+              <w:rPr>
+                <w:rFonts w:ascii="Arial" w:hAnsi="Arial" w:cs="Arial"/>
+                <w:lang w:val="sr-Latn-RS"/>
+              </w:rPr>
+              <w:t>datum</w:t>
+            </w:r>
+          </w:p>
+        </w:tc>
+        <w:tc>
+          <w:tcPr>
+            <w:tcW w:w="2410" w:type="dxa"/>
+            <w:vAlign w:val="center"/>
+          </w:tcPr>
+          <w:p>
+            <w:pPr>
+              <w:rPr>
+                <w:rFonts w:ascii="Arial" w:hAnsi="Arial" w:cs="Arial"/>
+                <w:lang w:val="sr-Latn-RS"/>
+              </w:rPr>
+            </w:pPr>
+            <w:r>
+              <w:rPr>
+                <w:rFonts w:ascii="Arial" w:hAnsi="Arial" w:cs="Arial"/>
+                <w:lang w:val="sr-Latn-RS"/>
+              </w:rPr>
+              <w:t>TIMESTAMP</w:t>
+            </w:r>
+          </w:p>
+        </w:tc>
+        <w:tc>
+          <w:tcPr>
+            <w:tcW w:w="567" w:type="dxa"/>
+            <w:vAlign w:val="center"/>
+          </w:tcPr>
+          <w:p>
+            <w:pPr>
+              <w:rPr>
+                <w:rFonts w:ascii="Arial" w:hAnsi="Arial" w:cs="Arial"/>
+                <w:lang w:val="sr-Latn-RS"/>
+              </w:rPr>
+            </w:pPr>
+          </w:p>
+        </w:tc>
+        <w:tc>
+          <w:tcPr>
+            <w:tcW w:w="567" w:type="dxa"/>
+            <w:vAlign w:val="center"/>
+          </w:tcPr>
+          <w:p>
+            <w:pPr>
+              <w:rPr>
+                <w:rFonts w:ascii="Arial" w:hAnsi="Arial" w:cs="Arial"/>
+                <w:lang w:val="sr-Latn-RS"/>
+              </w:rPr>
+            </w:pPr>
+          </w:p>
+        </w:tc>
+      </w:tr>
+    </w:tbl>
+    <w:p>
+      <w:pPr>
+        <w:rPr>
+          <w:rFonts w:ascii="Arial" w:hAnsi="Arial" w:cs="Arial"/>
+          <w:sz w:val="24"/>
+          <w:szCs w:val="24"/>
+        </w:rPr>
+      </w:pPr>
     </w:p>
     <w:p>
       <w:pPr>
@@ -1588,6 +3543,401 @@
     </w:p>
     <w:p>
       <w:pPr>
+        <w:rPr>
+          <w:rFonts w:ascii="Arial" w:hAnsi="Arial" w:cs="Arial"/>
+          <w:sz w:val="24"/>
+          <w:szCs w:val="24"/>
+        </w:rPr>
+      </w:pPr>
+      <w:r>
+        <w:rPr>
+          <w:rFonts w:ascii="Arial" w:hAnsi="Arial" w:cs="Arial"/>
+          <w:sz w:val="24"/>
+          <w:szCs w:val="24"/>
+        </w:rPr>
+        <w:tab/>
+        <w:t xml:space="preserve">Svaka kategorija ima svoju osnovnu nadkategoriju. Broj nadkategorija je statičan, tako da se vrednost polja </w:t>
+      </w:r>
+      <w:r>
+        <w:rPr>
+          <w:rFonts w:ascii="Arial" w:hAnsi="Arial" w:cs="Arial"/>
+          <w:i/>
+          <w:iCs/>
+          <w:sz w:val="24"/>
+          <w:szCs w:val="24"/>
+        </w:rPr>
+        <w:t>osnovna</w:t>
+      </w:r>
+      <w:r>
+        <w:rPr>
+          <w:rFonts w:ascii="Arial" w:hAnsi="Arial" w:cs="Arial"/>
+          <w:sz w:val="24"/>
+          <w:szCs w:val="24"/>
+        </w:rPr>
+        <w:t xml:space="preserve"> mapira u konkretnu nadkategoriju.</w:t>
+      </w:r>
+    </w:p>
+    <w:tbl>
+      <w:tblPr>
+        <w:tblStyle w:val="TableGrid"/>
+        <w:tblW w:w="6091" w:type="dxa"/>
+        <w:tblLook w:val="04A0" w:firstRow="1" w:lastRow="0" w:firstColumn="1" w:lastColumn="0" w:noHBand="0" w:noVBand="1"/>
+      </w:tblPr>
+      <w:tblGrid>
+        <w:gridCol w:w="2547"/>
+        <w:gridCol w:w="2410"/>
+        <w:gridCol w:w="567"/>
+        <w:gridCol w:w="567"/>
+      </w:tblGrid>
+      <w:tr>
+        <w:trPr>
+          <w:trHeight w:val="409"/>
+        </w:trPr>
+        <w:tc>
+          <w:tcPr>
+            <w:tcW w:w="2547" w:type="dxa"/>
+            <w:shd w:val="clear" w:color="auto" w:fill="D9D9D9" w:themeFill="background1" w:themeFillShade="D9"/>
+            <w:vAlign w:val="center"/>
+          </w:tcPr>
+          <w:p>
+            <w:pPr>
+              <w:jc w:val="center"/>
+              <w:rPr>
+                <w:rFonts w:ascii="Arial" w:hAnsi="Arial" w:cs="Arial"/>
+                <w:b/>
+                <w:bCs/>
+                <w:lang w:val="sr-Latn-RS"/>
+              </w:rPr>
+            </w:pPr>
+            <w:r>
+              <w:rPr>
+                <w:rFonts w:ascii="Arial" w:hAnsi="Arial" w:cs="Arial"/>
+                <w:b/>
+                <w:bCs/>
+                <w:lang w:val="sr-Latn-RS"/>
+              </w:rPr>
+              <w:t>Atribut</w:t>
+            </w:r>
+          </w:p>
+        </w:tc>
+        <w:tc>
+          <w:tcPr>
+            <w:tcW w:w="2410" w:type="dxa"/>
+            <w:shd w:val="clear" w:color="auto" w:fill="D9D9D9" w:themeFill="background1" w:themeFillShade="D9"/>
+            <w:vAlign w:val="center"/>
+          </w:tcPr>
+          <w:p>
+            <w:pPr>
+              <w:jc w:val="center"/>
+              <w:rPr>
+                <w:rFonts w:ascii="Arial" w:hAnsi="Arial" w:cs="Arial"/>
+                <w:b/>
+                <w:bCs/>
+                <w:lang w:val="sr-Latn-RS"/>
+              </w:rPr>
+            </w:pPr>
+            <w:r>
+              <w:rPr>
+                <w:rFonts w:ascii="Arial" w:hAnsi="Arial" w:cs="Arial"/>
+                <w:b/>
+                <w:bCs/>
+                <w:lang w:val="sr-Latn-RS"/>
+              </w:rPr>
+              <w:t>Datatype</w:t>
+            </w:r>
+          </w:p>
+        </w:tc>
+        <w:tc>
+          <w:tcPr>
+            <w:tcW w:w="567" w:type="dxa"/>
+            <w:shd w:val="clear" w:color="auto" w:fill="D9D9D9" w:themeFill="background1" w:themeFillShade="D9"/>
+            <w:vAlign w:val="center"/>
+          </w:tcPr>
+          <w:p>
+            <w:pPr>
+              <w:jc w:val="center"/>
+              <w:rPr>
+                <w:rFonts w:ascii="Arial" w:hAnsi="Arial" w:cs="Arial"/>
+                <w:b/>
+                <w:bCs/>
+                <w:lang w:val="sr-Latn-RS"/>
+              </w:rPr>
+            </w:pPr>
+            <w:r>
+              <w:rPr>
+                <w:rFonts w:ascii="Arial" w:hAnsi="Arial" w:cs="Arial"/>
+                <w:b/>
+                <w:bCs/>
+                <w:lang w:val="sr-Latn-RS"/>
+              </w:rPr>
+              <w:t>PK</w:t>
+            </w:r>
+          </w:p>
+        </w:tc>
+        <w:tc>
+          <w:tcPr>
+            <w:tcW w:w="567" w:type="dxa"/>
+            <w:shd w:val="clear" w:color="auto" w:fill="D9D9D9" w:themeFill="background1" w:themeFillShade="D9"/>
+            <w:vAlign w:val="center"/>
+          </w:tcPr>
+          <w:p>
+            <w:pPr>
+              <w:jc w:val="center"/>
+              <w:rPr>
+                <w:rFonts w:ascii="Arial" w:hAnsi="Arial" w:cs="Arial"/>
+                <w:b/>
+                <w:bCs/>
+                <w:lang w:val="sr-Latn-RS"/>
+              </w:rPr>
+            </w:pPr>
+            <w:r>
+              <w:rPr>
+                <w:rFonts w:ascii="Arial" w:hAnsi="Arial" w:cs="Arial"/>
+                <w:b/>
+                <w:bCs/>
+                <w:lang w:val="sr-Latn-RS"/>
+              </w:rPr>
+              <w:t>FK</w:t>
+            </w:r>
+          </w:p>
+        </w:tc>
+      </w:tr>
+      <w:tr>
+        <w:trPr>
+          <w:trHeight w:val="395"/>
+        </w:trPr>
+        <w:tc>
+          <w:tcPr>
+            <w:tcW w:w="2547" w:type="dxa"/>
+            <w:vAlign w:val="center"/>
+          </w:tcPr>
+          <w:p>
+            <w:pPr>
+              <w:rPr>
+                <w:rFonts w:ascii="Arial" w:hAnsi="Arial" w:cs="Arial"/>
+                <w:lang w:val="sr-Latn-RS"/>
+              </w:rPr>
+            </w:pPr>
+            <w:r>
+              <w:rPr>
+                <w:rFonts w:ascii="Arial" w:hAnsi="Arial" w:cs="Arial"/>
+                <w:lang w:val="sr-Latn-RS"/>
+              </w:rPr>
+              <w:t>id</w:t>
+            </w:r>
+            <w:r>
+              <w:rPr>
+                <w:rFonts w:ascii="Arial" w:hAnsi="Arial" w:cs="Arial"/>
+                <w:lang w:val="sr-Latn-RS"/>
+              </w:rPr>
+              <w:t>K</w:t>
+            </w:r>
+          </w:p>
+        </w:tc>
+        <w:tc>
+          <w:tcPr>
+            <w:tcW w:w="2410" w:type="dxa"/>
+            <w:vAlign w:val="center"/>
+          </w:tcPr>
+          <w:p>
+            <w:pPr>
+              <w:rPr>
+                <w:rFonts w:ascii="Arial" w:hAnsi="Arial" w:cs="Arial"/>
+                <w:lang w:val="sr-Latn-RS"/>
+              </w:rPr>
+            </w:pPr>
+            <w:r>
+              <w:rPr>
+                <w:rFonts w:ascii="Arial" w:hAnsi="Arial" w:cs="Arial"/>
+                <w:lang w:val="sr-Latn-RS"/>
+              </w:rPr>
+              <w:t>INTEGER</w:t>
+            </w:r>
+          </w:p>
+        </w:tc>
+        <w:tc>
+          <w:tcPr>
+            <w:tcW w:w="567" w:type="dxa"/>
+            <w:shd w:val="clear" w:color="auto" w:fill="A8D08D" w:themeFill="accent6" w:themeFillTint="99"/>
+            <w:vAlign w:val="center"/>
+          </w:tcPr>
+          <w:p>
+            <w:pPr>
+              <w:rPr>
+                <w:rFonts w:ascii="Arial" w:hAnsi="Arial" w:cs="Arial"/>
+                <w:lang w:val="sr-Latn-RS"/>
+              </w:rPr>
+            </w:pPr>
+          </w:p>
+        </w:tc>
+        <w:tc>
+          <w:tcPr>
+            <w:tcW w:w="567" w:type="dxa"/>
+            <w:vAlign w:val="center"/>
+          </w:tcPr>
+          <w:p>
+            <w:pPr>
+              <w:rPr>
+                <w:rFonts w:ascii="Arial" w:hAnsi="Arial" w:cs="Arial"/>
+                <w:lang w:val="sr-Latn-RS"/>
+              </w:rPr>
+            </w:pPr>
+          </w:p>
+        </w:tc>
+      </w:tr>
+      <w:tr>
+        <w:trPr>
+          <w:trHeight w:val="409"/>
+        </w:trPr>
+        <w:tc>
+          <w:tcPr>
+            <w:tcW w:w="2547" w:type="dxa"/>
+            <w:vAlign w:val="center"/>
+          </w:tcPr>
+          <w:p>
+            <w:pPr>
+              <w:rPr>
+                <w:rFonts w:ascii="Arial" w:hAnsi="Arial" w:cs="Arial"/>
+              </w:rPr>
+            </w:pPr>
+            <w:r>
+              <w:rPr>
+                <w:rFonts w:ascii="Arial" w:hAnsi="Arial" w:cs="Arial"/>
+                <w:lang w:val="sr-Latn-RS"/>
+              </w:rPr>
+              <w:t>naziv</w:t>
+            </w:r>
+          </w:p>
+        </w:tc>
+        <w:tc>
+          <w:tcPr>
+            <w:tcW w:w="2410" w:type="dxa"/>
+            <w:vAlign w:val="center"/>
+          </w:tcPr>
+          <w:p>
+            <w:pPr>
+              <w:rPr>
+                <w:rFonts w:ascii="Arial" w:hAnsi="Arial" w:cs="Arial"/>
+                <w:lang w:val="sr-Latn-RS"/>
+              </w:rPr>
+            </w:pPr>
+            <w:r>
+              <w:rPr>
+                <w:rFonts w:ascii="Arial" w:hAnsi="Arial" w:cs="Arial"/>
+                <w:lang w:val="sr-Latn-RS"/>
+              </w:rPr>
+              <w:t>VARCHAR(30)</w:t>
+            </w:r>
+          </w:p>
+        </w:tc>
+        <w:tc>
+          <w:tcPr>
+            <w:tcW w:w="567" w:type="dxa"/>
+            <w:vAlign w:val="center"/>
+          </w:tcPr>
+          <w:p>
+            <w:pPr>
+              <w:rPr>
+                <w:rFonts w:ascii="Arial" w:hAnsi="Arial" w:cs="Arial"/>
+                <w:lang w:val="sr-Latn-RS"/>
+              </w:rPr>
+            </w:pPr>
+          </w:p>
+        </w:tc>
+        <w:tc>
+          <w:tcPr>
+            <w:tcW w:w="567" w:type="dxa"/>
+            <w:vAlign w:val="center"/>
+          </w:tcPr>
+          <w:p>
+            <w:pPr>
+              <w:rPr>
+                <w:rFonts w:ascii="Arial" w:hAnsi="Arial" w:cs="Arial"/>
+                <w:lang w:val="sr-Latn-RS"/>
+              </w:rPr>
+            </w:pPr>
+          </w:p>
+        </w:tc>
+      </w:tr>
+      <w:tr>
+        <w:trPr>
+          <w:trHeight w:val="441"/>
+        </w:trPr>
+        <w:tc>
+          <w:tcPr>
+            <w:tcW w:w="2547" w:type="dxa"/>
+            <w:vAlign w:val="center"/>
+          </w:tcPr>
+          <w:p>
+            <w:pPr>
+              <w:rPr>
+                <w:rFonts w:ascii="Arial" w:hAnsi="Arial" w:cs="Arial"/>
+                <w:lang w:val="sr-Latn-RS"/>
+              </w:rPr>
+            </w:pPr>
+            <w:r>
+              <w:rPr>
+                <w:rFonts w:ascii="Arial" w:hAnsi="Arial" w:cs="Arial"/>
+                <w:lang w:val="sr-Latn-RS"/>
+              </w:rPr>
+              <w:t>osnovna</w:t>
+            </w:r>
+          </w:p>
+        </w:tc>
+        <w:tc>
+          <w:tcPr>
+            <w:tcW w:w="2410" w:type="dxa"/>
+            <w:vAlign w:val="center"/>
+          </w:tcPr>
+          <w:p>
+            <w:pPr>
+              <w:rPr>
+                <w:rFonts w:ascii="Arial" w:hAnsi="Arial" w:cs="Arial"/>
+                <w:lang w:val="sr-Latn-RS"/>
+              </w:rPr>
+            </w:pPr>
+            <w:r>
+              <w:rPr>
+                <w:rFonts w:ascii="Arial" w:hAnsi="Arial" w:cs="Arial"/>
+                <w:lang w:val="sr-Latn-RS"/>
+              </w:rPr>
+              <w:t>INTEGER</w:t>
+            </w:r>
+          </w:p>
+        </w:tc>
+        <w:tc>
+          <w:tcPr>
+            <w:tcW w:w="567" w:type="dxa"/>
+            <w:vAlign w:val="center"/>
+          </w:tcPr>
+          <w:p>
+            <w:pPr>
+              <w:rPr>
+                <w:rFonts w:ascii="Arial" w:hAnsi="Arial" w:cs="Arial"/>
+                <w:lang w:val="sr-Latn-RS"/>
+              </w:rPr>
+            </w:pPr>
+          </w:p>
+        </w:tc>
+        <w:tc>
+          <w:tcPr>
+            <w:tcW w:w="567" w:type="dxa"/>
+            <w:vAlign w:val="center"/>
+          </w:tcPr>
+          <w:p>
+            <w:pPr>
+              <w:rPr>
+                <w:rFonts w:ascii="Arial" w:hAnsi="Arial" w:cs="Arial"/>
+                <w:lang w:val="sr-Latn-RS"/>
+              </w:rPr>
+            </w:pPr>
+          </w:p>
+        </w:tc>
+      </w:tr>
+    </w:tbl>
+    <w:p/>
+    <w:p>
+      <w:pPr>
         <w:pStyle w:val="Heading2"/>
       </w:pPr>
       <w:r>
@@ -1597,6 +3947,591 @@
         <w:t xml:space="preserve"> Aktivnost</w:t>
       </w:r>
     </w:p>
+    <w:tbl>
+      <w:tblPr>
+        <w:tblStyle w:val="TableGrid"/>
+        <w:tblW w:w="6091" w:type="dxa"/>
+        <w:tblLook w:val="04A0" w:firstRow="1" w:lastRow="0" w:firstColumn="1" w:lastColumn="0" w:noHBand="0" w:noVBand="1"/>
+      </w:tblPr>
+      <w:tblGrid>
+        <w:gridCol w:w="2547"/>
+        <w:gridCol w:w="2410"/>
+        <w:gridCol w:w="567"/>
+        <w:gridCol w:w="567"/>
+      </w:tblGrid>
+      <w:tr>
+        <w:trPr>
+          <w:trHeight w:val="409"/>
+        </w:trPr>
+        <w:tc>
+          <w:tcPr>
+            <w:tcW w:w="2547" w:type="dxa"/>
+            <w:shd w:val="clear" w:color="auto" w:fill="D9D9D9" w:themeFill="background1" w:themeFillShade="D9"/>
+            <w:vAlign w:val="center"/>
+          </w:tcPr>
+          <w:p>
+            <w:pPr>
+              <w:jc w:val="center"/>
+              <w:rPr>
+                <w:rFonts w:ascii="Arial" w:hAnsi="Arial" w:cs="Arial"/>
+                <w:b/>
+                <w:bCs/>
+                <w:lang w:val="sr-Latn-RS"/>
+              </w:rPr>
+            </w:pPr>
+            <w:r>
+              <w:rPr>
+                <w:rFonts w:ascii="Arial" w:hAnsi="Arial" w:cs="Arial"/>
+                <w:b/>
+                <w:bCs/>
+                <w:lang w:val="sr-Latn-RS"/>
+              </w:rPr>
+              <w:t>Atribut</w:t>
+            </w:r>
+          </w:p>
+        </w:tc>
+        <w:tc>
+          <w:tcPr>
+            <w:tcW w:w="2410" w:type="dxa"/>
+            <w:shd w:val="clear" w:color="auto" w:fill="D9D9D9" w:themeFill="background1" w:themeFillShade="D9"/>
+            <w:vAlign w:val="center"/>
+          </w:tcPr>
+          <w:p>
+            <w:pPr>
+              <w:jc w:val="center"/>
+              <w:rPr>
+                <w:rFonts w:ascii="Arial" w:hAnsi="Arial" w:cs="Arial"/>
+                <w:b/>
+                <w:bCs/>
+                <w:lang w:val="sr-Latn-RS"/>
+              </w:rPr>
+            </w:pPr>
+            <w:r>
+              <w:rPr>
+                <w:rFonts w:ascii="Arial" w:hAnsi="Arial" w:cs="Arial"/>
+                <w:b/>
+                <w:bCs/>
+                <w:lang w:val="sr-Latn-RS"/>
+              </w:rPr>
+              <w:t>Datatype</w:t>
+            </w:r>
+          </w:p>
+        </w:tc>
+        <w:tc>
+          <w:tcPr>
+            <w:tcW w:w="567" w:type="dxa"/>
+            <w:shd w:val="clear" w:color="auto" w:fill="D9D9D9" w:themeFill="background1" w:themeFillShade="D9"/>
+            <w:vAlign w:val="center"/>
+          </w:tcPr>
+          <w:p>
+            <w:pPr>
+              <w:jc w:val="center"/>
+              <w:rPr>
+                <w:rFonts w:ascii="Arial" w:hAnsi="Arial" w:cs="Arial"/>
+                <w:b/>
+                <w:bCs/>
+                <w:lang w:val="sr-Latn-RS"/>
+              </w:rPr>
+            </w:pPr>
+            <w:r>
+              <w:rPr>
+                <w:rFonts w:ascii="Arial" w:hAnsi="Arial" w:cs="Arial"/>
+                <w:b/>
+                <w:bCs/>
+                <w:lang w:val="sr-Latn-RS"/>
+              </w:rPr>
+              <w:t>PK</w:t>
+            </w:r>
+          </w:p>
+        </w:tc>
+        <w:tc>
+          <w:tcPr>
+            <w:tcW w:w="567" w:type="dxa"/>
+            <w:shd w:val="clear" w:color="auto" w:fill="D9D9D9" w:themeFill="background1" w:themeFillShade="D9"/>
+            <w:vAlign w:val="center"/>
+          </w:tcPr>
+          <w:p>
+            <w:pPr>
+              <w:jc w:val="center"/>
+              <w:rPr>
+                <w:rFonts w:ascii="Arial" w:hAnsi="Arial" w:cs="Arial"/>
+                <w:b/>
+                <w:bCs/>
+                <w:lang w:val="sr-Latn-RS"/>
+              </w:rPr>
+            </w:pPr>
+            <w:r>
+              <w:rPr>
+                <w:rFonts w:ascii="Arial" w:hAnsi="Arial" w:cs="Arial"/>
+                <w:b/>
+                <w:bCs/>
+                <w:lang w:val="sr-Latn-RS"/>
+              </w:rPr>
+              <w:t>FK</w:t>
+            </w:r>
+          </w:p>
+        </w:tc>
+      </w:tr>
+      <w:tr>
+        <w:trPr>
+          <w:trHeight w:val="395"/>
+        </w:trPr>
+        <w:tc>
+          <w:tcPr>
+            <w:tcW w:w="2547" w:type="dxa"/>
+            <w:vAlign w:val="center"/>
+          </w:tcPr>
+          <w:p>
+            <w:pPr>
+              <w:rPr>
+                <w:rFonts w:ascii="Arial" w:hAnsi="Arial" w:cs="Arial"/>
+                <w:lang w:val="sr-Latn-RS"/>
+              </w:rPr>
+            </w:pPr>
+            <w:r>
+              <w:rPr>
+                <w:rFonts w:ascii="Arial" w:hAnsi="Arial" w:cs="Arial"/>
+                <w:lang w:val="sr-Latn-RS"/>
+              </w:rPr>
+              <w:t>id</w:t>
+            </w:r>
+            <w:r>
+              <w:rPr>
+                <w:rFonts w:ascii="Arial" w:hAnsi="Arial" w:cs="Arial"/>
+                <w:lang w:val="sr-Latn-RS"/>
+              </w:rPr>
+              <w:t>A</w:t>
+            </w:r>
+          </w:p>
+        </w:tc>
+        <w:tc>
+          <w:tcPr>
+            <w:tcW w:w="2410" w:type="dxa"/>
+            <w:vAlign w:val="center"/>
+          </w:tcPr>
+          <w:p>
+            <w:pPr>
+              <w:rPr>
+                <w:rFonts w:ascii="Arial" w:hAnsi="Arial" w:cs="Arial"/>
+                <w:lang w:val="sr-Latn-RS"/>
+              </w:rPr>
+            </w:pPr>
+            <w:r>
+              <w:rPr>
+                <w:rFonts w:ascii="Arial" w:hAnsi="Arial" w:cs="Arial"/>
+                <w:lang w:val="sr-Latn-RS"/>
+              </w:rPr>
+              <w:t>INTEGER</w:t>
+            </w:r>
+          </w:p>
+        </w:tc>
+        <w:tc>
+          <w:tcPr>
+            <w:tcW w:w="567" w:type="dxa"/>
+            <w:shd w:val="clear" w:color="auto" w:fill="A8D08D" w:themeFill="accent6" w:themeFillTint="99"/>
+            <w:vAlign w:val="center"/>
+          </w:tcPr>
+          <w:p>
+            <w:pPr>
+              <w:rPr>
+                <w:rFonts w:ascii="Arial" w:hAnsi="Arial" w:cs="Arial"/>
+                <w:lang w:val="sr-Latn-RS"/>
+              </w:rPr>
+            </w:pPr>
+          </w:p>
+        </w:tc>
+        <w:tc>
+          <w:tcPr>
+            <w:tcW w:w="567" w:type="dxa"/>
+            <w:vAlign w:val="center"/>
+          </w:tcPr>
+          <w:p>
+            <w:pPr>
+              <w:rPr>
+                <w:rFonts w:ascii="Arial" w:hAnsi="Arial" w:cs="Arial"/>
+                <w:lang w:val="sr-Latn-RS"/>
+              </w:rPr>
+            </w:pPr>
+          </w:p>
+        </w:tc>
+      </w:tr>
+      <w:tr>
+        <w:trPr>
+          <w:trHeight w:val="409"/>
+        </w:trPr>
+        <w:tc>
+          <w:tcPr>
+            <w:tcW w:w="2547" w:type="dxa"/>
+            <w:vAlign w:val="center"/>
+          </w:tcPr>
+          <w:p>
+            <w:pPr>
+              <w:rPr>
+                <w:rFonts w:ascii="Arial" w:hAnsi="Arial" w:cs="Arial"/>
+              </w:rPr>
+            </w:pPr>
+            <w:r>
+              <w:rPr>
+                <w:rFonts w:ascii="Arial" w:hAnsi="Arial" w:cs="Arial"/>
+                <w:lang w:val="sr-Latn-RS"/>
+              </w:rPr>
+              <w:t>idK</w:t>
+            </w:r>
+          </w:p>
+        </w:tc>
+        <w:tc>
+          <w:tcPr>
+            <w:tcW w:w="2410" w:type="dxa"/>
+            <w:vAlign w:val="center"/>
+          </w:tcPr>
+          <w:p>
+            <w:pPr>
+              <w:rPr>
+                <w:rFonts w:ascii="Arial" w:hAnsi="Arial" w:cs="Arial"/>
+                <w:lang w:val="sr-Latn-RS"/>
+              </w:rPr>
+            </w:pPr>
+            <w:r>
+              <w:rPr>
+                <w:rFonts w:ascii="Arial" w:hAnsi="Arial" w:cs="Arial"/>
+                <w:lang w:val="sr-Latn-RS"/>
+              </w:rPr>
+              <w:t>INTEGER</w:t>
+            </w:r>
+          </w:p>
+        </w:tc>
+        <w:tc>
+          <w:tcPr>
+            <w:tcW w:w="567" w:type="dxa"/>
+            <w:vAlign w:val="center"/>
+          </w:tcPr>
+          <w:p>
+            <w:pPr>
+              <w:rPr>
+                <w:rFonts w:ascii="Arial" w:hAnsi="Arial" w:cs="Arial"/>
+                <w:lang w:val="sr-Latn-RS"/>
+              </w:rPr>
+            </w:pPr>
+          </w:p>
+        </w:tc>
+        <w:tc>
+          <w:tcPr>
+            <w:tcW w:w="567" w:type="dxa"/>
+            <w:shd w:val="clear" w:color="auto" w:fill="A8D08D" w:themeFill="accent6" w:themeFillTint="99"/>
+            <w:vAlign w:val="center"/>
+          </w:tcPr>
+          <w:p>
+            <w:pPr>
+              <w:rPr>
+                <w:rFonts w:ascii="Arial" w:hAnsi="Arial" w:cs="Arial"/>
+                <w:lang w:val="sr-Latn-RS"/>
+              </w:rPr>
+            </w:pPr>
+          </w:p>
+        </w:tc>
+      </w:tr>
+      <w:tr>
+        <w:trPr>
+          <w:trHeight w:val="395"/>
+        </w:trPr>
+        <w:tc>
+          <w:tcPr>
+            <w:tcW w:w="2547" w:type="dxa"/>
+            <w:vAlign w:val="center"/>
+          </w:tcPr>
+          <w:p>
+            <w:pPr>
+              <w:rPr>
+                <w:rFonts w:ascii="Arial" w:hAnsi="Arial" w:cs="Arial"/>
+                <w:lang w:val="sr-Latn-RS"/>
+              </w:rPr>
+            </w:pPr>
+            <w:r>
+              <w:rPr>
+                <w:rFonts w:ascii="Arial" w:hAnsi="Arial" w:cs="Arial"/>
+                <w:lang w:val="sr-Latn-RS"/>
+              </w:rPr>
+              <w:t>idS</w:t>
+            </w:r>
+          </w:p>
+        </w:tc>
+        <w:tc>
+          <w:tcPr>
+            <w:tcW w:w="2410" w:type="dxa"/>
+            <w:vAlign w:val="center"/>
+          </w:tcPr>
+          <w:p>
+            <w:pPr>
+              <w:rPr>
+                <w:rFonts w:ascii="Arial" w:hAnsi="Arial" w:cs="Arial"/>
+                <w:lang w:val="sr-Latn-RS"/>
+              </w:rPr>
+            </w:pPr>
+            <w:r>
+              <w:rPr>
+                <w:rFonts w:ascii="Arial" w:hAnsi="Arial" w:cs="Arial"/>
+                <w:lang w:val="sr-Latn-RS"/>
+              </w:rPr>
+              <w:t>INTEGER</w:t>
+            </w:r>
+          </w:p>
+        </w:tc>
+        <w:tc>
+          <w:tcPr>
+            <w:tcW w:w="567" w:type="dxa"/>
+            <w:vAlign w:val="center"/>
+          </w:tcPr>
+          <w:p>
+            <w:pPr>
+              <w:rPr>
+                <w:rFonts w:ascii="Arial" w:hAnsi="Arial" w:cs="Arial"/>
+                <w:lang w:val="sr-Latn-RS"/>
+              </w:rPr>
+            </w:pPr>
+          </w:p>
+        </w:tc>
+        <w:tc>
+          <w:tcPr>
+            <w:tcW w:w="567" w:type="dxa"/>
+            <w:shd w:val="clear" w:color="auto" w:fill="A8D08D" w:themeFill="accent6" w:themeFillTint="99"/>
+            <w:vAlign w:val="center"/>
+          </w:tcPr>
+          <w:p>
+            <w:pPr>
+              <w:rPr>
+                <w:rFonts w:ascii="Arial" w:hAnsi="Arial" w:cs="Arial"/>
+                <w:lang w:val="sr-Latn-RS"/>
+              </w:rPr>
+            </w:pPr>
+          </w:p>
+        </w:tc>
+      </w:tr>
+      <w:tr>
+        <w:trPr>
+          <w:trHeight w:val="409"/>
+        </w:trPr>
+        <w:tc>
+          <w:tcPr>
+            <w:tcW w:w="2547" w:type="dxa"/>
+            <w:vAlign w:val="center"/>
+          </w:tcPr>
+          <w:p>
+            <w:pPr>
+              <w:rPr>
+                <w:rFonts w:ascii="Arial" w:hAnsi="Arial" w:cs="Arial"/>
+                <w:lang w:val="sr-Latn-RS"/>
+              </w:rPr>
+            </w:pPr>
+            <w:r>
+              <w:rPr>
+                <w:rFonts w:ascii="Arial" w:hAnsi="Arial" w:cs="Arial"/>
+                <w:lang w:val="sr-Latn-RS"/>
+              </w:rPr>
+              <w:t>opis</w:t>
+            </w:r>
+          </w:p>
+        </w:tc>
+        <w:tc>
+          <w:tcPr>
+            <w:tcW w:w="2410" w:type="dxa"/>
+            <w:vAlign w:val="center"/>
+          </w:tcPr>
+          <w:p>
+            <w:pPr>
+              <w:rPr>
+                <w:rFonts w:ascii="Arial" w:hAnsi="Arial" w:cs="Arial"/>
+                <w:lang w:val="sr-Latn-RS"/>
+              </w:rPr>
+            </w:pPr>
+            <w:r>
+              <w:rPr>
+                <w:rFonts w:ascii="Arial" w:hAnsi="Arial" w:cs="Arial"/>
+                <w:lang w:val="sr-Latn-RS"/>
+              </w:rPr>
+              <w:t>VARCHAR(256)</w:t>
+            </w:r>
+          </w:p>
+        </w:tc>
+        <w:tc>
+          <w:tcPr>
+            <w:tcW w:w="567" w:type="dxa"/>
+            <w:vAlign w:val="center"/>
+          </w:tcPr>
+          <w:p>
+            <w:pPr>
+              <w:rPr>
+                <w:rFonts w:ascii="Arial" w:hAnsi="Arial" w:cs="Arial"/>
+                <w:lang w:val="sr-Latn-RS"/>
+              </w:rPr>
+            </w:pPr>
+          </w:p>
+        </w:tc>
+        <w:tc>
+          <w:tcPr>
+            <w:tcW w:w="567" w:type="dxa"/>
+            <w:vAlign w:val="center"/>
+          </w:tcPr>
+          <w:p>
+            <w:pPr>
+              <w:rPr>
+                <w:rFonts w:ascii="Arial" w:hAnsi="Arial" w:cs="Arial"/>
+                <w:lang w:val="sr-Latn-RS"/>
+              </w:rPr>
+            </w:pPr>
+          </w:p>
+        </w:tc>
+      </w:tr>
+      <w:tr>
+        <w:trPr>
+          <w:trHeight w:val="409"/>
+        </w:trPr>
+        <w:tc>
+          <w:tcPr>
+            <w:tcW w:w="2547" w:type="dxa"/>
+            <w:vAlign w:val="center"/>
+          </w:tcPr>
+          <w:p>
+            <w:pPr>
+              <w:rPr>
+                <w:rFonts w:ascii="Arial" w:hAnsi="Arial" w:cs="Arial"/>
+                <w:lang w:val="sr-Latn-RS"/>
+              </w:rPr>
+            </w:pPr>
+            <w:r>
+              <w:rPr>
+                <w:rFonts w:ascii="Arial" w:hAnsi="Arial" w:cs="Arial"/>
+                <w:lang w:val="sr-Latn-RS"/>
+              </w:rPr>
+              <w:t>obj_naziv</w:t>
+            </w:r>
+          </w:p>
+        </w:tc>
+        <w:tc>
+          <w:tcPr>
+            <w:tcW w:w="2410" w:type="dxa"/>
+            <w:vAlign w:val="center"/>
+          </w:tcPr>
+          <w:p>
+            <w:pPr>
+              <w:rPr>
+                <w:rFonts w:ascii="Arial" w:hAnsi="Arial" w:cs="Arial"/>
+                <w:lang w:val="sr-Latn-RS"/>
+              </w:rPr>
+            </w:pPr>
+            <w:r>
+              <w:rPr>
+                <w:rFonts w:ascii="Arial" w:hAnsi="Arial" w:cs="Arial"/>
+                <w:lang w:val="sr-Latn-RS"/>
+              </w:rPr>
+              <w:t>VARCHAR(40)</w:t>
+            </w:r>
+          </w:p>
+        </w:tc>
+        <w:tc>
+          <w:tcPr>
+            <w:tcW w:w="567" w:type="dxa"/>
+            <w:vAlign w:val="center"/>
+          </w:tcPr>
+          <w:p>
+            <w:pPr>
+              <w:rPr>
+                <w:rFonts w:ascii="Arial" w:hAnsi="Arial" w:cs="Arial"/>
+                <w:lang w:val="sr-Latn-RS"/>
+              </w:rPr>
+            </w:pPr>
+          </w:p>
+        </w:tc>
+        <w:tc>
+          <w:tcPr>
+            <w:tcW w:w="567" w:type="dxa"/>
+            <w:vAlign w:val="center"/>
+          </w:tcPr>
+          <w:p>
+            <w:pPr>
+              <w:rPr>
+                <w:rFonts w:ascii="Arial" w:hAnsi="Arial" w:cs="Arial"/>
+                <w:lang w:val="sr-Latn-RS"/>
+              </w:rPr>
+            </w:pPr>
+          </w:p>
+        </w:tc>
+      </w:tr>
+      <w:tr>
+        <w:trPr>
+          <w:trHeight w:val="496"/>
+        </w:trPr>
+        <w:tc>
+          <w:tcPr>
+            <w:tcW w:w="2547" w:type="dxa"/>
+            <w:vAlign w:val="center"/>
+          </w:tcPr>
+          <w:p>
+            <w:pPr>
+              <w:rPr>
+                <w:rFonts w:ascii="Arial" w:hAnsi="Arial" w:cs="Arial"/>
+              </w:rPr>
+            </w:pPr>
+            <w:r>
+              <w:rPr>
+                <w:rFonts w:ascii="Arial" w:hAnsi="Arial" w:cs="Arial"/>
+                <w:lang w:val="sr-Latn-RS"/>
+              </w:rPr>
+              <w:t>obj_kontakt</w:t>
+            </w:r>
+          </w:p>
+        </w:tc>
+        <w:tc>
+          <w:tcPr>
+            <w:tcW w:w="2410" w:type="dxa"/>
+            <w:vAlign w:val="center"/>
+          </w:tcPr>
+          <w:p>
+            <w:pPr>
+              <w:rPr>
+                <w:rFonts w:ascii="Arial" w:hAnsi="Arial" w:cs="Arial"/>
+                <w:lang w:val="sr-Latn-RS"/>
+              </w:rPr>
+            </w:pPr>
+            <w:r>
+              <w:rPr>
+                <w:rFonts w:ascii="Arial" w:hAnsi="Arial" w:cs="Arial"/>
+                <w:lang w:val="sr-Latn-RS"/>
+              </w:rPr>
+              <w:t>VARCHAR(17)</w:t>
+            </w:r>
+          </w:p>
+        </w:tc>
+        <w:tc>
+          <w:tcPr>
+            <w:tcW w:w="567" w:type="dxa"/>
+            <w:vAlign w:val="center"/>
+          </w:tcPr>
+          <w:p>
+            <w:pPr>
+              <w:rPr>
+                <w:rFonts w:ascii="Arial" w:hAnsi="Arial" w:cs="Arial"/>
+                <w:lang w:val="sr-Latn-RS"/>
+              </w:rPr>
+            </w:pPr>
+          </w:p>
+        </w:tc>
+        <w:tc>
+          <w:tcPr>
+            <w:tcW w:w="567" w:type="dxa"/>
+            <w:vAlign w:val="center"/>
+          </w:tcPr>
+          <w:p>
+            <w:pPr>
+              <w:rPr>
+                <w:rFonts w:ascii="Arial" w:hAnsi="Arial" w:cs="Arial"/>
+                <w:lang w:val="sr-Latn-RS"/>
+              </w:rPr>
+            </w:pPr>
+          </w:p>
+        </w:tc>
+      </w:tr>
+    </w:tbl>
+    <w:p/>
     <w:p>
       <w:pPr>
         <w:rPr>
@@ -1618,7 +4553,7 @@
 </file>
 
 <file path=word/endnotes.xml><?xml version="1.0" encoding="utf-8"?>
-<w:endnotes xmlns:wpc="http://schemas.microsoft.com/office/word/2010/wordprocessingCanvas" xmlns:cx="http://schemas.microsoft.com/office/drawing/2014/chartex" xmlns:cx1="http://schemas.microsoft.com/office/drawing/2015/9/8/chartex" xmlns:cx2="http://schemas.microsoft.com/office/drawing/2015/10/21/chartex" xmlns:cx3="http://schemas.microsoft.com/office/drawing/2016/5/9/chartex" xmlns:cx4="http://schemas.microsoft.com/office/drawing/2016/5/10/chartex" xmlns:cx5="http://schemas.microsoft.com/office/drawing/2016/5/11/chartex" xmlns:cx6="http://schemas.microsoft.com/office/drawing/2016/5/12/chartex" xmlns:cx7="http://schemas.microsoft.com/office/drawing/2016/5/13/chartex" xmlns:cx8="http://schemas.microsoft.com/office/drawing/2016/5/14/chartex" xmlns:mc="http://schemas.openxmlformats.org/markup-compatibility/2006" xmlns:aink="http://schemas.microsoft.com/office/drawing/2016/ink" xmlns:am3d="http://schemas.microsoft.com/office/drawing/2017/model3d" xmlns:o="urn:schemas-microsoft-com:office:office" xmlns:r="http://schemas.openxmlformats.org/officeDocument/2006/relationships" xmlns:m="http://schemas.openxmlformats.org/officeDocument/2006/math" xmlns:v="urn:schemas-microsoft-com:vml" xmlns:wp14="http://schemas.microsoft.com/office/word/2010/wordprocessingDrawing" xmlns:wp="http://schemas.openxmlformats.org/drawingml/2006/wordprocessingDrawing" xmlns:w10="urn:schemas-microsoft-com:office:word" xmlns:w="http://schemas.openxmlformats.org/wordprocessingml/2006/main" xmlns:w14="http://schemas.microsoft.com/office/word/2010/wordml" xmlns:w15="http://schemas.microsoft.com/office/word/2012/wordml" xmlns:w16cex="http://schemas.microsoft.com/office/word/2018/wordml/cex" xmlns:w16cid="http://schemas.microsoft.com/office/word/2016/wordml/cid" xmlns:w16="http://schemas.microsoft.com/office/word/2018/wordml" xmlns:w16sdtdh="http://schemas.microsoft.com/office/word/2020/wordml/sdtdatahash" xmlns:w16se="http://schemas.microsoft.com/office/word/2015/wordml/symex" xmlns:wpg="http://schemas.microsoft.com/office/word/2010/wordprocessingGroup" xmlns:wpi="http://schemas.microsoft.com/office/word/2010/wordprocessingInk" xmlns:wne="http://schemas.microsoft.com/office/word/2006/wordml" xmlns:wps="http://schemas.microsoft.com/office/word/2010/wordprocessingShape" mc:Ignorable="w14 w15 w16se w16cid w16 w16cex w16sdtdh wp14">
+<w:endnotes xmlns:wpc="http://schemas.microsoft.com/office/word/2010/wordprocessingCanvas" xmlns:cx="http://schemas.microsoft.com/office/drawing/2014/chartex" xmlns:cx1="http://schemas.microsoft.com/office/drawing/2015/9/8/chartex" xmlns:cx2="http://schemas.microsoft.com/office/drawing/2015/10/21/chartex" xmlns:cx3="http://schemas.microsoft.com/office/drawing/2016/5/9/chartex" xmlns:cx4="http://schemas.microsoft.com/office/drawing/2016/5/10/chartex" xmlns:cx5="http://schemas.microsoft.com/office/drawing/2016/5/11/chartex" xmlns:cx6="http://schemas.microsoft.com/office/drawing/2016/5/12/chartex" xmlns:cx7="http://schemas.microsoft.com/office/drawing/2016/5/13/chartex" xmlns:cx8="http://schemas.microsoft.com/office/drawing/2016/5/14/chartex" xmlns:mc="http://schemas.openxmlformats.org/markup-compatibility/2006" xmlns:aink="http://schemas.microsoft.com/office/drawing/2016/ink" xmlns:am3d="http://schemas.microsoft.com/office/drawing/2017/model3d" xmlns:o="urn:schemas-microsoft-com:office:office" xmlns:oel="http://schemas.microsoft.com/office/2019/extlst" xmlns:r="http://schemas.openxmlformats.org/officeDocument/2006/relationships" xmlns:m="http://schemas.openxmlformats.org/officeDocument/2006/math" xmlns:v="urn:schemas-microsoft-com:vml" xmlns:wp14="http://schemas.microsoft.com/office/word/2010/wordprocessingDrawing" xmlns:wp="http://schemas.openxmlformats.org/drawingml/2006/wordprocessingDrawing" xmlns:w10="urn:schemas-microsoft-com:office:word" xmlns:w="http://schemas.openxmlformats.org/wordprocessingml/2006/main" xmlns:w14="http://schemas.microsoft.com/office/word/2010/wordml" xmlns:w15="http://schemas.microsoft.com/office/word/2012/wordml" xmlns:w16cex="http://schemas.microsoft.com/office/word/2018/wordml/cex" xmlns:w16cid="http://schemas.microsoft.com/office/word/2016/wordml/cid" xmlns:w16="http://schemas.microsoft.com/office/word/2018/wordml" xmlns:w16sdtdh="http://schemas.microsoft.com/office/word/2020/wordml/sdtdatahash" xmlns:w16se="http://schemas.microsoft.com/office/word/2015/wordml/symex" xmlns:wpg="http://schemas.microsoft.com/office/word/2010/wordprocessingGroup" xmlns:wpi="http://schemas.microsoft.com/office/word/2010/wordprocessingInk" xmlns:wne="http://schemas.microsoft.com/office/word/2006/wordml" xmlns:wps="http://schemas.microsoft.com/office/word/2010/wordprocessingShape" mc:Ignorable="w14 w15 w16se w16cid w16 w16cex w16sdtdh wp14">
   <w:endnote w:type="separator" w:id="-1">
     <w:p>
       <w:pPr>
@@ -1643,7 +4578,7 @@
 </file>
 
 <file path=word/footer1.xml><?xml version="1.0" encoding="utf-8"?>
-<w:ftr xmlns:wpc="http://schemas.microsoft.com/office/word/2010/wordprocessingCanvas" xmlns:cx="http://schemas.microsoft.com/office/drawing/2014/chartex" xmlns:cx1="http://schemas.microsoft.com/office/drawing/2015/9/8/chartex" xmlns:cx2="http://schemas.microsoft.com/office/drawing/2015/10/21/chartex" xmlns:cx3="http://schemas.microsoft.com/office/drawing/2016/5/9/chartex" xmlns:cx4="http://schemas.microsoft.com/office/drawing/2016/5/10/chartex" xmlns:cx5="http://schemas.microsoft.com/office/drawing/2016/5/11/chartex" xmlns:cx6="http://schemas.microsoft.com/office/drawing/2016/5/12/chartex" xmlns:cx7="http://schemas.microsoft.com/office/drawing/2016/5/13/chartex" xmlns:cx8="http://schemas.microsoft.com/office/drawing/2016/5/14/chartex" xmlns:mc="http://schemas.openxmlformats.org/markup-compatibility/2006" xmlns:aink="http://schemas.microsoft.com/office/drawing/2016/ink" xmlns:am3d="http://schemas.microsoft.com/office/drawing/2017/model3d" xmlns:o="urn:schemas-microsoft-com:office:office" xmlns:r="http://schemas.openxmlformats.org/officeDocument/2006/relationships" xmlns:m="http://schemas.openxmlformats.org/officeDocument/2006/math" xmlns:v="urn:schemas-microsoft-com:vml" xmlns:wp14="http://schemas.microsoft.com/office/word/2010/wordprocessingDrawing" xmlns:wp="http://schemas.openxmlformats.org/drawingml/2006/wordprocessingDrawing" xmlns:w10="urn:schemas-microsoft-com:office:word" xmlns:w="http://schemas.openxmlformats.org/wordprocessingml/2006/main" xmlns:w14="http://schemas.microsoft.com/office/word/2010/wordml" xmlns:w15="http://schemas.microsoft.com/office/word/2012/wordml" xmlns:w16cex="http://schemas.microsoft.com/office/word/2018/wordml/cex" xmlns:w16cid="http://schemas.microsoft.com/office/word/2016/wordml/cid" xmlns:w16="http://schemas.microsoft.com/office/word/2018/wordml" xmlns:w16sdtdh="http://schemas.microsoft.com/office/word/2020/wordml/sdtdatahash" xmlns:w16se="http://schemas.microsoft.com/office/word/2015/wordml/symex" xmlns:wpg="http://schemas.microsoft.com/office/word/2010/wordprocessingGroup" xmlns:wpi="http://schemas.microsoft.com/office/word/2010/wordprocessingInk" xmlns:wne="http://schemas.microsoft.com/office/word/2006/wordml" xmlns:wps="http://schemas.microsoft.com/office/word/2010/wordprocessingShape" mc:Ignorable="w14 w15 w16se w16cid w16 w16cex w16sdtdh wp14">
+<w:ftr xmlns:wpc="http://schemas.microsoft.com/office/word/2010/wordprocessingCanvas" xmlns:cx="http://schemas.microsoft.com/office/drawing/2014/chartex" xmlns:cx1="http://schemas.microsoft.com/office/drawing/2015/9/8/chartex" xmlns:cx2="http://schemas.microsoft.com/office/drawing/2015/10/21/chartex" xmlns:cx3="http://schemas.microsoft.com/office/drawing/2016/5/9/chartex" xmlns:cx4="http://schemas.microsoft.com/office/drawing/2016/5/10/chartex" xmlns:cx5="http://schemas.microsoft.com/office/drawing/2016/5/11/chartex" xmlns:cx6="http://schemas.microsoft.com/office/drawing/2016/5/12/chartex" xmlns:cx7="http://schemas.microsoft.com/office/drawing/2016/5/13/chartex" xmlns:cx8="http://schemas.microsoft.com/office/drawing/2016/5/14/chartex" xmlns:mc="http://schemas.openxmlformats.org/markup-compatibility/2006" xmlns:aink="http://schemas.microsoft.com/office/drawing/2016/ink" xmlns:am3d="http://schemas.microsoft.com/office/drawing/2017/model3d" xmlns:o="urn:schemas-microsoft-com:office:office" xmlns:oel="http://schemas.microsoft.com/office/2019/extlst" xmlns:r="http://schemas.openxmlformats.org/officeDocument/2006/relationships" xmlns:m="http://schemas.openxmlformats.org/officeDocument/2006/math" xmlns:v="urn:schemas-microsoft-com:vml" xmlns:wp14="http://schemas.microsoft.com/office/word/2010/wordprocessingDrawing" xmlns:wp="http://schemas.openxmlformats.org/drawingml/2006/wordprocessingDrawing" xmlns:w10="urn:schemas-microsoft-com:office:word" xmlns:w="http://schemas.openxmlformats.org/wordprocessingml/2006/main" xmlns:w14="http://schemas.microsoft.com/office/word/2010/wordml" xmlns:w15="http://schemas.microsoft.com/office/word/2012/wordml" xmlns:w16cex="http://schemas.microsoft.com/office/word/2018/wordml/cex" xmlns:w16cid="http://schemas.microsoft.com/office/word/2016/wordml/cid" xmlns:w16="http://schemas.microsoft.com/office/word/2018/wordml" xmlns:w16sdtdh="http://schemas.microsoft.com/office/word/2020/wordml/sdtdatahash" xmlns:w16se="http://schemas.microsoft.com/office/word/2015/wordml/symex" xmlns:wpg="http://schemas.microsoft.com/office/word/2010/wordprocessingGroup" xmlns:wpi="http://schemas.microsoft.com/office/word/2010/wordprocessingInk" xmlns:wne="http://schemas.microsoft.com/office/word/2006/wordml" xmlns:wps="http://schemas.microsoft.com/office/word/2010/wordprocessingShape" mc:Ignorable="w14 w15 w16se w16cid w16 w16cex w16sdtdh wp14">
   <w:p>
     <w:pPr>
       <w:pStyle w:val="Footer"/>
@@ -1665,7 +4600,7 @@
 </file>
 
 <file path=word/footer2.xml><?xml version="1.0" encoding="utf-8"?>
-<w:ftr xmlns:wpc="http://schemas.microsoft.com/office/word/2010/wordprocessingCanvas" xmlns:cx="http://schemas.microsoft.com/office/drawing/2014/chartex" xmlns:cx1="http://schemas.microsoft.com/office/drawing/2015/9/8/chartex" xmlns:cx2="http://schemas.microsoft.com/office/drawing/2015/10/21/chartex" xmlns:cx3="http://schemas.microsoft.com/office/drawing/2016/5/9/chartex" xmlns:cx4="http://schemas.microsoft.com/office/drawing/2016/5/10/chartex" xmlns:cx5="http://schemas.microsoft.com/office/drawing/2016/5/11/chartex" xmlns:cx6="http://schemas.microsoft.com/office/drawing/2016/5/12/chartex" xmlns:cx7="http://schemas.microsoft.com/office/drawing/2016/5/13/chartex" xmlns:cx8="http://schemas.microsoft.com/office/drawing/2016/5/14/chartex" xmlns:mc="http://schemas.openxmlformats.org/markup-compatibility/2006" xmlns:aink="http://schemas.microsoft.com/office/drawing/2016/ink" xmlns:am3d="http://schemas.microsoft.com/office/drawing/2017/model3d" xmlns:o="urn:schemas-microsoft-com:office:office" xmlns:r="http://schemas.openxmlformats.org/officeDocument/2006/relationships" xmlns:m="http://schemas.openxmlformats.org/officeDocument/2006/math" xmlns:v="urn:schemas-microsoft-com:vml" xmlns:wp14="http://schemas.microsoft.com/office/word/2010/wordprocessingDrawing" xmlns:wp="http://schemas.openxmlformats.org/drawingml/2006/wordprocessingDrawing" xmlns:w10="urn:schemas-microsoft-com:office:word" xmlns:w="http://schemas.openxmlformats.org/wordprocessingml/2006/main" xmlns:w14="http://schemas.microsoft.com/office/word/2010/wordml" xmlns:w15="http://schemas.microsoft.com/office/word/2012/wordml" xmlns:w16cex="http://schemas.microsoft.com/office/word/2018/wordml/cex" xmlns:w16cid="http://schemas.microsoft.com/office/word/2016/wordml/cid" xmlns:w16="http://schemas.microsoft.com/office/word/2018/wordml" xmlns:w16sdtdh="http://schemas.microsoft.com/office/word/2020/wordml/sdtdatahash" xmlns:w16se="http://schemas.microsoft.com/office/word/2015/wordml/symex" xmlns:wpg="http://schemas.microsoft.com/office/word/2010/wordprocessingGroup" xmlns:wpi="http://schemas.microsoft.com/office/word/2010/wordprocessingInk" xmlns:wne="http://schemas.microsoft.com/office/word/2006/wordml" xmlns:wps="http://schemas.microsoft.com/office/word/2010/wordprocessingShape" mc:Ignorable="w14 w15 w16se w16cid w16 w16cex w16sdtdh wp14">
+<w:ftr xmlns:wpc="http://schemas.microsoft.com/office/word/2010/wordprocessingCanvas" xmlns:cx="http://schemas.microsoft.com/office/drawing/2014/chartex" xmlns:cx1="http://schemas.microsoft.com/office/drawing/2015/9/8/chartex" xmlns:cx2="http://schemas.microsoft.com/office/drawing/2015/10/21/chartex" xmlns:cx3="http://schemas.microsoft.com/office/drawing/2016/5/9/chartex" xmlns:cx4="http://schemas.microsoft.com/office/drawing/2016/5/10/chartex" xmlns:cx5="http://schemas.microsoft.com/office/drawing/2016/5/11/chartex" xmlns:cx6="http://schemas.microsoft.com/office/drawing/2016/5/12/chartex" xmlns:cx7="http://schemas.microsoft.com/office/drawing/2016/5/13/chartex" xmlns:cx8="http://schemas.microsoft.com/office/drawing/2016/5/14/chartex" xmlns:mc="http://schemas.openxmlformats.org/markup-compatibility/2006" xmlns:aink="http://schemas.microsoft.com/office/drawing/2016/ink" xmlns:am3d="http://schemas.microsoft.com/office/drawing/2017/model3d" xmlns:o="urn:schemas-microsoft-com:office:office" xmlns:oel="http://schemas.microsoft.com/office/2019/extlst" xmlns:r="http://schemas.openxmlformats.org/officeDocument/2006/relationships" xmlns:m="http://schemas.openxmlformats.org/officeDocument/2006/math" xmlns:v="urn:schemas-microsoft-com:vml" xmlns:wp14="http://schemas.microsoft.com/office/word/2010/wordprocessingDrawing" xmlns:wp="http://schemas.openxmlformats.org/drawingml/2006/wordprocessingDrawing" xmlns:w10="urn:schemas-microsoft-com:office:word" xmlns:w="http://schemas.openxmlformats.org/wordprocessingml/2006/main" xmlns:w14="http://schemas.microsoft.com/office/word/2010/wordml" xmlns:w15="http://schemas.microsoft.com/office/word/2012/wordml" xmlns:w16cex="http://schemas.microsoft.com/office/word/2018/wordml/cex" xmlns:w16cid="http://schemas.microsoft.com/office/word/2016/wordml/cid" xmlns:w16="http://schemas.microsoft.com/office/word/2018/wordml" xmlns:w16sdtdh="http://schemas.microsoft.com/office/word/2020/wordml/sdtdatahash" xmlns:w16se="http://schemas.microsoft.com/office/word/2015/wordml/symex" xmlns:wpg="http://schemas.microsoft.com/office/word/2010/wordprocessingGroup" xmlns:wpi="http://schemas.microsoft.com/office/word/2010/wordprocessingInk" xmlns:wne="http://schemas.microsoft.com/office/word/2006/wordml" xmlns:wps="http://schemas.microsoft.com/office/word/2010/wordprocessingShape" mc:Ignorable="w14 w15 w16se w16cid w16 w16cex w16sdtdh wp14">
   <w:sdt>
     <w:sdtPr>
       <w:id w:val="-1110053355"/>
@@ -1754,7 +4689,7 @@
 </file>
 
 <file path=word/footnotes.xml><?xml version="1.0" encoding="utf-8"?>
-<w:footnotes xmlns:wpc="http://schemas.microsoft.com/office/word/2010/wordprocessingCanvas" xmlns:cx="http://schemas.microsoft.com/office/drawing/2014/chartex" xmlns:cx1="http://schemas.microsoft.com/office/drawing/2015/9/8/chartex" xmlns:cx2="http://schemas.microsoft.com/office/drawing/2015/10/21/chartex" xmlns:cx3="http://schemas.microsoft.com/office/drawing/2016/5/9/chartex" xmlns:cx4="http://schemas.microsoft.com/office/drawing/2016/5/10/chartex" xmlns:cx5="http://schemas.microsoft.com/office/drawing/2016/5/11/chartex" xmlns:cx6="http://schemas.microsoft.com/office/drawing/2016/5/12/chartex" xmlns:cx7="http://schemas.microsoft.com/office/drawing/2016/5/13/chartex" xmlns:cx8="http://schemas.microsoft.com/office/drawing/2016/5/14/chartex" xmlns:mc="http://schemas.openxmlformats.org/markup-compatibility/2006" xmlns:aink="http://schemas.microsoft.com/office/drawing/2016/ink" xmlns:am3d="http://schemas.microsoft.com/office/drawing/2017/model3d" xmlns:o="urn:schemas-microsoft-com:office:office" xmlns:r="http://schemas.openxmlformats.org/officeDocument/2006/relationships" xmlns:m="http://schemas.openxmlformats.org/officeDocument/2006/math" xmlns:v="urn:schemas-microsoft-com:vml" xmlns:wp14="http://schemas.microsoft.com/office/word/2010/wordprocessingDrawing" xmlns:wp="http://schemas.openxmlformats.org/drawingml/2006/wordprocessingDrawing" xmlns:w10="urn:schemas-microsoft-com:office:word" xmlns:w="http://schemas.openxmlformats.org/wordprocessingml/2006/main" xmlns:w14="http://schemas.microsoft.com/office/word/2010/wordml" xmlns:w15="http://schemas.microsoft.com/office/word/2012/wordml" xmlns:w16cex="http://schemas.microsoft.com/office/word/2018/wordml/cex" xmlns:w16cid="http://schemas.microsoft.com/office/word/2016/wordml/cid" xmlns:w16="http://schemas.microsoft.com/office/word/2018/wordml" xmlns:w16sdtdh="http://schemas.microsoft.com/office/word/2020/wordml/sdtdatahash" xmlns:w16se="http://schemas.microsoft.com/office/word/2015/wordml/symex" xmlns:wpg="http://schemas.microsoft.com/office/word/2010/wordprocessingGroup" xmlns:wpi="http://schemas.microsoft.com/office/word/2010/wordprocessingInk" xmlns:wne="http://schemas.microsoft.com/office/word/2006/wordml" xmlns:wps="http://schemas.microsoft.com/office/word/2010/wordprocessingShape" mc:Ignorable="w14 w15 w16se w16cid w16 w16cex w16sdtdh wp14">
+<w:footnotes xmlns:wpc="http://schemas.microsoft.com/office/word/2010/wordprocessingCanvas" xmlns:cx="http://schemas.microsoft.com/office/drawing/2014/chartex" xmlns:cx1="http://schemas.microsoft.com/office/drawing/2015/9/8/chartex" xmlns:cx2="http://schemas.microsoft.com/office/drawing/2015/10/21/chartex" xmlns:cx3="http://schemas.microsoft.com/office/drawing/2016/5/9/chartex" xmlns:cx4="http://schemas.microsoft.com/office/drawing/2016/5/10/chartex" xmlns:cx5="http://schemas.microsoft.com/office/drawing/2016/5/11/chartex" xmlns:cx6="http://schemas.microsoft.com/office/drawing/2016/5/12/chartex" xmlns:cx7="http://schemas.microsoft.com/office/drawing/2016/5/13/chartex" xmlns:cx8="http://schemas.microsoft.com/office/drawing/2016/5/14/chartex" xmlns:mc="http://schemas.openxmlformats.org/markup-compatibility/2006" xmlns:aink="http://schemas.microsoft.com/office/drawing/2016/ink" xmlns:am3d="http://schemas.microsoft.com/office/drawing/2017/model3d" xmlns:o="urn:schemas-microsoft-com:office:office" xmlns:oel="http://schemas.microsoft.com/office/2019/extlst" xmlns:r="http://schemas.openxmlformats.org/officeDocument/2006/relationships" xmlns:m="http://schemas.openxmlformats.org/officeDocument/2006/math" xmlns:v="urn:schemas-microsoft-com:vml" xmlns:wp14="http://schemas.microsoft.com/office/word/2010/wordprocessingDrawing" xmlns:wp="http://schemas.openxmlformats.org/drawingml/2006/wordprocessingDrawing" xmlns:w10="urn:schemas-microsoft-com:office:word" xmlns:w="http://schemas.openxmlformats.org/wordprocessingml/2006/main" xmlns:w14="http://schemas.microsoft.com/office/word/2010/wordml" xmlns:w15="http://schemas.microsoft.com/office/word/2012/wordml" xmlns:w16cex="http://schemas.microsoft.com/office/word/2018/wordml/cex" xmlns:w16cid="http://schemas.microsoft.com/office/word/2016/wordml/cid" xmlns:w16="http://schemas.microsoft.com/office/word/2018/wordml" xmlns:w16sdtdh="http://schemas.microsoft.com/office/word/2020/wordml/sdtdatahash" xmlns:w16se="http://schemas.microsoft.com/office/word/2015/wordml/symex" xmlns:wpg="http://schemas.microsoft.com/office/word/2010/wordprocessingGroup" xmlns:wpi="http://schemas.microsoft.com/office/word/2010/wordprocessingInk" xmlns:wne="http://schemas.microsoft.com/office/word/2006/wordml" xmlns:wps="http://schemas.microsoft.com/office/word/2010/wordprocessingShape" mc:Ignorable="w14 w15 w16se w16cid w16 w16cex w16sdtdh wp14">
   <w:footnote w:type="separator" w:id="-1">
     <w:p>
       <w:pPr>
@@ -1779,7 +4714,7 @@
 </file>
 
 <file path=word/header1.xml><?xml version="1.0" encoding="utf-8"?>
-<w:hdr xmlns:wpc="http://schemas.microsoft.com/office/word/2010/wordprocessingCanvas" xmlns:cx="http://schemas.microsoft.com/office/drawing/2014/chartex" xmlns:cx1="http://schemas.microsoft.com/office/drawing/2015/9/8/chartex" xmlns:cx2="http://schemas.microsoft.com/office/drawing/2015/10/21/chartex" xmlns:cx3="http://schemas.microsoft.com/office/drawing/2016/5/9/chartex" xmlns:cx4="http://schemas.microsoft.com/office/drawing/2016/5/10/chartex" xmlns:cx5="http://schemas.microsoft.com/office/drawing/2016/5/11/chartex" xmlns:cx6="http://schemas.microsoft.com/office/drawing/2016/5/12/chartex" xmlns:cx7="http://schemas.microsoft.com/office/drawing/2016/5/13/chartex" xmlns:cx8="http://schemas.microsoft.com/office/drawing/2016/5/14/chartex" xmlns:mc="http://schemas.openxmlformats.org/markup-compatibility/2006" xmlns:aink="http://schemas.microsoft.com/office/drawing/2016/ink" xmlns:am3d="http://schemas.microsoft.com/office/drawing/2017/model3d" xmlns:o="urn:schemas-microsoft-com:office:office" xmlns:r="http://schemas.openxmlformats.org/officeDocument/2006/relationships" xmlns:m="http://schemas.openxmlformats.org/officeDocument/2006/math" xmlns:v="urn:schemas-microsoft-com:vml" xmlns:wp14="http://schemas.microsoft.com/office/word/2010/wordprocessingDrawing" xmlns:wp="http://schemas.openxmlformats.org/drawingml/2006/wordprocessingDrawing" xmlns:w10="urn:schemas-microsoft-com:office:word" xmlns:w="http://schemas.openxmlformats.org/wordprocessingml/2006/main" xmlns:w14="http://schemas.microsoft.com/office/word/2010/wordml" xmlns:w15="http://schemas.microsoft.com/office/word/2012/wordml" xmlns:w16cex="http://schemas.microsoft.com/office/word/2018/wordml/cex" xmlns:w16cid="http://schemas.microsoft.com/office/word/2016/wordml/cid" xmlns:w16="http://schemas.microsoft.com/office/word/2018/wordml" xmlns:w16sdtdh="http://schemas.microsoft.com/office/word/2020/wordml/sdtdatahash" xmlns:w16se="http://schemas.microsoft.com/office/word/2015/wordml/symex" xmlns:wpg="http://schemas.microsoft.com/office/word/2010/wordprocessingGroup" xmlns:wpi="http://schemas.microsoft.com/office/word/2010/wordprocessingInk" xmlns:wne="http://schemas.microsoft.com/office/word/2006/wordml" xmlns:wps="http://schemas.microsoft.com/office/word/2010/wordprocessingShape" mc:Ignorable="w14 w15 w16se w16cid w16 w16cex w16sdtdh wp14">
+<w:hdr xmlns:wpc="http://schemas.microsoft.com/office/word/2010/wordprocessingCanvas" xmlns:cx="http://schemas.microsoft.com/office/drawing/2014/chartex" xmlns:cx1="http://schemas.microsoft.com/office/drawing/2015/9/8/chartex" xmlns:cx2="http://schemas.microsoft.com/office/drawing/2015/10/21/chartex" xmlns:cx3="http://schemas.microsoft.com/office/drawing/2016/5/9/chartex" xmlns:cx4="http://schemas.microsoft.com/office/drawing/2016/5/10/chartex" xmlns:cx5="http://schemas.microsoft.com/office/drawing/2016/5/11/chartex" xmlns:cx6="http://schemas.microsoft.com/office/drawing/2016/5/12/chartex" xmlns:cx7="http://schemas.microsoft.com/office/drawing/2016/5/13/chartex" xmlns:cx8="http://schemas.microsoft.com/office/drawing/2016/5/14/chartex" xmlns:mc="http://schemas.openxmlformats.org/markup-compatibility/2006" xmlns:aink="http://schemas.microsoft.com/office/drawing/2016/ink" xmlns:am3d="http://schemas.microsoft.com/office/drawing/2017/model3d" xmlns:o="urn:schemas-microsoft-com:office:office" xmlns:oel="http://schemas.microsoft.com/office/2019/extlst" xmlns:r="http://schemas.openxmlformats.org/officeDocument/2006/relationships" xmlns:m="http://schemas.openxmlformats.org/officeDocument/2006/math" xmlns:v="urn:schemas-microsoft-com:vml" xmlns:wp14="http://schemas.microsoft.com/office/word/2010/wordprocessingDrawing" xmlns:wp="http://schemas.openxmlformats.org/drawingml/2006/wordprocessingDrawing" xmlns:w10="urn:schemas-microsoft-com:office:word" xmlns:w="http://schemas.openxmlformats.org/wordprocessingml/2006/main" xmlns:w14="http://schemas.microsoft.com/office/word/2010/wordml" xmlns:w15="http://schemas.microsoft.com/office/word/2012/wordml" xmlns:w16cex="http://schemas.microsoft.com/office/word/2018/wordml/cex" xmlns:w16cid="http://schemas.microsoft.com/office/word/2016/wordml/cid" xmlns:w16="http://schemas.microsoft.com/office/word/2018/wordml" xmlns:w16sdtdh="http://schemas.microsoft.com/office/word/2020/wordml/sdtdatahash" xmlns:w16se="http://schemas.microsoft.com/office/word/2015/wordml/symex" xmlns:wpg="http://schemas.microsoft.com/office/word/2010/wordprocessingGroup" xmlns:wpi="http://schemas.microsoft.com/office/word/2010/wordprocessingInk" xmlns:wne="http://schemas.microsoft.com/office/word/2006/wordml" xmlns:wps="http://schemas.microsoft.com/office/word/2010/wordprocessingShape" mc:Ignorable="w14 w15 w16se w16cid w16 w16cex w16sdtdh wp14">
   <w:p>
     <w:pPr>
       <w:pStyle w:val="Header"/>
@@ -1803,7 +4738,7 @@
 </file>
 
 <file path=word/numbering.xml><?xml version="1.0" encoding="utf-8"?>
-<w:numbering xmlns:wpc="http://schemas.microsoft.com/office/word/2010/wordprocessingCanvas" xmlns:cx="http://schemas.microsoft.com/office/drawing/2014/chartex" xmlns:cx1="http://schemas.microsoft.com/office/drawing/2015/9/8/chartex" xmlns:cx2="http://schemas.microsoft.com/office/drawing/2015/10/21/chartex" xmlns:cx3="http://schemas.microsoft.com/office/drawing/2016/5/9/chartex" xmlns:cx4="http://schemas.microsoft.com/office/drawing/2016/5/10/chartex" xmlns:cx5="http://schemas.microsoft.com/office/drawing/2016/5/11/chartex" xmlns:cx6="http://schemas.microsoft.com/office/drawing/2016/5/12/chartex" xmlns:cx7="http://schemas.microsoft.com/office/drawing/2016/5/13/chartex" xmlns:cx8="http://schemas.microsoft.com/office/drawing/2016/5/14/chartex" xmlns:mc="http://schemas.openxmlformats.org/markup-compatibility/2006" xmlns:aink="http://schemas.microsoft.com/office/drawing/2016/ink" xmlns:am3d="http://schemas.microsoft.com/office/drawing/2017/model3d" xmlns:o="urn:schemas-microsoft-com:office:office" xmlns:r="http://schemas.openxmlformats.org/officeDocument/2006/relationships" xmlns:m="http://schemas.openxmlformats.org/officeDocument/2006/math" xmlns:v="urn:schemas-microsoft-com:vml" xmlns:wp14="http://schemas.microsoft.com/office/word/2010/wordprocessingDrawing" xmlns:wp="http://schemas.openxmlformats.org/drawingml/2006/wordprocessingDrawing" xmlns:w10="urn:schemas-microsoft-com:office:word" xmlns:w="http://schemas.openxmlformats.org/wordprocessingml/2006/main" xmlns:w14="http://schemas.microsoft.com/office/word/2010/wordml" xmlns:w15="http://schemas.microsoft.com/office/word/2012/wordml" xmlns:w16cex="http://schemas.microsoft.com/office/word/2018/wordml/cex" xmlns:w16cid="http://schemas.microsoft.com/office/word/2016/wordml/cid" xmlns:w16="http://schemas.microsoft.com/office/word/2018/wordml" xmlns:w16sdtdh="http://schemas.microsoft.com/office/word/2020/wordml/sdtdatahash" xmlns:w16se="http://schemas.microsoft.com/office/word/2015/wordml/symex" xmlns:wpg="http://schemas.microsoft.com/office/word/2010/wordprocessingGroup" xmlns:wpi="http://schemas.microsoft.com/office/word/2010/wordprocessingInk" xmlns:wne="http://schemas.microsoft.com/office/word/2006/wordml" xmlns:wps="http://schemas.microsoft.com/office/word/2010/wordprocessingShape" mc:Ignorable="w14 w15 w16se w16cid w16 w16cex w16sdtdh wp14">
+<w:numbering xmlns:wpc="http://schemas.microsoft.com/office/word/2010/wordprocessingCanvas" xmlns:cx="http://schemas.microsoft.com/office/drawing/2014/chartex" xmlns:cx1="http://schemas.microsoft.com/office/drawing/2015/9/8/chartex" xmlns:cx2="http://schemas.microsoft.com/office/drawing/2015/10/21/chartex" xmlns:cx3="http://schemas.microsoft.com/office/drawing/2016/5/9/chartex" xmlns:cx4="http://schemas.microsoft.com/office/drawing/2016/5/10/chartex" xmlns:cx5="http://schemas.microsoft.com/office/drawing/2016/5/11/chartex" xmlns:cx6="http://schemas.microsoft.com/office/drawing/2016/5/12/chartex" xmlns:cx7="http://schemas.microsoft.com/office/drawing/2016/5/13/chartex" xmlns:cx8="http://schemas.microsoft.com/office/drawing/2016/5/14/chartex" xmlns:mc="http://schemas.openxmlformats.org/markup-compatibility/2006" xmlns:aink="http://schemas.microsoft.com/office/drawing/2016/ink" xmlns:am3d="http://schemas.microsoft.com/office/drawing/2017/model3d" xmlns:o="urn:schemas-microsoft-com:office:office" xmlns:oel="http://schemas.microsoft.com/office/2019/extlst" xmlns:r="http://schemas.openxmlformats.org/officeDocument/2006/relationships" xmlns:m="http://schemas.openxmlformats.org/officeDocument/2006/math" xmlns:v="urn:schemas-microsoft-com:vml" xmlns:wp14="http://schemas.microsoft.com/office/word/2010/wordprocessingDrawing" xmlns:wp="http://schemas.openxmlformats.org/drawingml/2006/wordprocessingDrawing" xmlns:w10="urn:schemas-microsoft-com:office:word" xmlns:w="http://schemas.openxmlformats.org/wordprocessingml/2006/main" xmlns:w14="http://schemas.microsoft.com/office/word/2010/wordml" xmlns:w15="http://schemas.microsoft.com/office/word/2012/wordml" xmlns:w16cex="http://schemas.microsoft.com/office/word/2018/wordml/cex" xmlns:w16cid="http://schemas.microsoft.com/office/word/2016/wordml/cid" xmlns:w16="http://schemas.microsoft.com/office/word/2018/wordml" xmlns:w16sdtdh="http://schemas.microsoft.com/office/word/2020/wordml/sdtdatahash" xmlns:w16se="http://schemas.microsoft.com/office/word/2015/wordml/symex" xmlns:wpg="http://schemas.microsoft.com/office/word/2010/wordprocessingGroup" xmlns:wpi="http://schemas.microsoft.com/office/word/2010/wordprocessingInk" xmlns:wne="http://schemas.microsoft.com/office/word/2006/wordml" xmlns:wps="http://schemas.microsoft.com/office/word/2010/wordprocessingShape" mc:Ignorable="w14 w15 w16se w16cid w16 w16cex w16sdtdh wp14">
   <w:abstractNum w:abstractNumId="0" w15:restartNumberingAfterBreak="0">
     <w:nsid w:val="007523B6"/>
     <w:multiLevelType w:val="hybridMultilevel"/>

</xml_diff>

<commit_message>
Dodati fajlovi faze 4 (specifikacija baze podataka).
</commit_message>
<xml_diff>
--- a/faza 4/specifikacija_baze_podataka.docx
+++ b/faza 4/specifikacija_baze_podataka.docx
@@ -1508,6 +1508,12 @@
       <w:pPr>
         <w:pStyle w:val="Heading1"/>
       </w:pPr>
+    </w:p>
+    <w:p/>
+    <w:p>
+      <w:pPr>
+        <w:pStyle w:val="Heading1"/>
+      </w:pPr>
       <w:r>
         <w:lastRenderedPageBreak/>
         <w:t>2 Model podataka</w:t>
@@ -1518,25 +1524,90 @@
         <w:pStyle w:val="Heading2"/>
       </w:pPr>
       <w:r>
-        <w:t>2.1 Dijagram ER notacije</w:t>
-      </w:r>
-    </w:p>
-    <w:p>
-      <w:pPr>
-        <w:pStyle w:val="Heading2"/>
-      </w:pPr>
-      <w:r>
         <w:rPr>
           <w:noProof/>
         </w:rPr>
         <w:drawing>
-          <wp:anchor distT="0" distB="0" distL="114300" distR="114300" simplePos="0" relativeHeight="251658240" behindDoc="0" locked="0" layoutInCell="1" allowOverlap="1" wp14:anchorId="6BB40F7E" wp14:editId="4B54B332">
+          <wp:anchor distT="0" distB="0" distL="114300" distR="114300" simplePos="0" relativeHeight="251659264" behindDoc="0" locked="0" layoutInCell="1" allowOverlap="1" wp14:anchorId="3DE7AAB9" wp14:editId="7B183889">
             <wp:simplePos x="0" y="0"/>
             <wp:positionH relativeFrom="margin">
               <wp:align>center</wp:align>
             </wp:positionH>
             <wp:positionV relativeFrom="paragraph">
-              <wp:posOffset>302895</wp:posOffset>
+              <wp:posOffset>281940</wp:posOffset>
+            </wp:positionV>
+            <wp:extent cx="4730750" cy="2760980"/>
+            <wp:effectExtent l="0" t="0" r="0" b="1270"/>
+            <wp:wrapTopAndBottom/>
+            <wp:docPr id="3" name="Picture 3"/>
+            <wp:cNvGraphicFramePr>
+              <a:graphicFrameLocks xmlns:a="http://schemas.openxmlformats.org/drawingml/2006/main" noChangeAspect="1"/>
+            </wp:cNvGraphicFramePr>
+            <a:graphic xmlns:a="http://schemas.openxmlformats.org/drawingml/2006/main">
+              <a:graphicData uri="http://schemas.openxmlformats.org/drawingml/2006/picture">
+                <pic:pic xmlns:pic="http://schemas.openxmlformats.org/drawingml/2006/picture">
+                  <pic:nvPicPr>
+                    <pic:cNvPr id="0" name="Picture 2"/>
+                    <pic:cNvPicPr>
+                      <a:picLocks noChangeAspect="1" noChangeArrowheads="1"/>
+                    </pic:cNvPicPr>
+                  </pic:nvPicPr>
+                  <pic:blipFill>
+                    <a:blip r:embed="rId10">
+                      <a:extLst>
+                        <a:ext uri="{28A0092B-C50C-407E-A947-70E740481C1C}">
+                          <a14:useLocalDpi xmlns:a14="http://schemas.microsoft.com/office/drawing/2010/main" val="0"/>
+                        </a:ext>
+                      </a:extLst>
+                    </a:blip>
+                    <a:srcRect/>
+                    <a:stretch>
+                      <a:fillRect/>
+                    </a:stretch>
+                  </pic:blipFill>
+                  <pic:spPr bwMode="auto">
+                    <a:xfrm>
+                      <a:off x="0" y="0"/>
+                      <a:ext cx="4730750" cy="2760980"/>
+                    </a:xfrm>
+                    <a:prstGeom prst="rect">
+                      <a:avLst/>
+                    </a:prstGeom>
+                    <a:noFill/>
+                  </pic:spPr>
+                </pic:pic>
+              </a:graphicData>
+            </a:graphic>
+            <wp14:sizeRelH relativeFrom="margin">
+              <wp14:pctWidth>0</wp14:pctWidth>
+            </wp14:sizeRelH>
+            <wp14:sizeRelV relativeFrom="margin">
+              <wp14:pctHeight>0</wp14:pctHeight>
+            </wp14:sizeRelV>
+          </wp:anchor>
+        </w:drawing>
+      </w:r>
+      <w:r>
+        <w:t>2.1 Dijagram ER notacije</w:t>
+      </w:r>
+    </w:p>
+    <w:p/>
+    <w:p>
+      <w:pPr>
+        <w:pStyle w:val="Heading2"/>
+      </w:pPr>
+      <w:r>
+        <w:rPr>
+          <w:noProof/>
+        </w:rPr>
+        <w:drawing>
+          <wp:anchor distT="0" distB="0" distL="114300" distR="114300" simplePos="0" relativeHeight="251658240" behindDoc="0" locked="0" layoutInCell="1" allowOverlap="1" wp14:anchorId="6BB40F7E" wp14:editId="2F3EA1FF">
+            <wp:simplePos x="0" y="0"/>
+            <wp:positionH relativeFrom="margin">
+              <wp:align>center</wp:align>
+            </wp:positionH>
+            <wp:positionV relativeFrom="paragraph">
+              <wp:posOffset>327025</wp:posOffset>
             </wp:positionV>
             <wp:extent cx="4216400" cy="3721100"/>
             <wp:effectExtent l="0" t="0" r="0" b="0"/>
@@ -1555,7 +1626,7 @@
                     </pic:cNvPicPr>
                   </pic:nvPicPr>
                   <pic:blipFill>
-                    <a:blip r:embed="rId10">
+                    <a:blip r:embed="rId11">
                       <a:extLst>
                         <a:ext uri="{28A0092B-C50C-407E-A947-70E740481C1C}">
                           <a14:useLocalDpi xmlns:a14="http://schemas.microsoft.com/office/drawing/2010/main" val="0"/>
@@ -1596,6 +1667,7 @@
         <w:pStyle w:val="Heading2"/>
       </w:pPr>
       <w:r>
+        <w:lastRenderedPageBreak/>
         <w:t>2.3 Šema relacione baze podataka</w:t>
       </w:r>
     </w:p>
@@ -1785,7 +1857,6 @@
         <w:pStyle w:val="Heading1"/>
       </w:pPr>
       <w:r>
-        <w:lastRenderedPageBreak/>
         <w:t>3 Tabele</w:t>
       </w:r>
     </w:p>
@@ -3029,6 +3100,7 @@
                 <w:rFonts w:ascii="Arial" w:hAnsi="Arial" w:cs="Arial"/>
                 <w:lang w:val="sr-Latn-RS"/>
               </w:rPr>
+              <w:lastRenderedPageBreak/>
               <w:t>naziv</w:t>
             </w:r>
           </w:p>
@@ -4547,7 +4619,7 @@
     </w:p>
     <w:p/>
     <w:sectPr>
-      <w:footerReference w:type="default" r:id="rId11"/>
+      <w:footerReference w:type="default" r:id="rId12"/>
       <w:pgSz w:w="12240" w:h="15840"/>
       <w:pgMar w:top="1440" w:right="1440" w:bottom="1440" w:left="1440" w:header="720" w:footer="720" w:gutter="0"/>
       <w:pgNumType w:start="1"/>

</xml_diff>